<commit_message>
made @mhdghd literature review into 2 paragraphs
</commit_message>
<xml_diff>
--- a/reports/report-1/muhannad/Literature review and scope.docx
+++ b/reports/report-1/muhannad/Literature review and scope.docx
@@ -85,7 +85,19 @@
         <w:rPr>
           <w:rFonts w:asciiTheme="majorBidi" w:hAnsiTheme="majorBidi" w:cstheme="majorBidi"/>
         </w:rPr>
-        <w:t xml:space="preserve"> This research </w:t>
+        <w:t xml:space="preserve"> </w:t>
+      </w:r>
+      <w:r>
+        <w:rPr>
+          <w:rFonts w:asciiTheme="majorBidi" w:hAnsiTheme="majorBidi" w:cstheme="majorBidi"/>
+        </w:rPr>
+        <w:tab/>
+      </w:r>
+      <w:r>
+        <w:rPr>
+          <w:rFonts w:asciiTheme="majorBidi" w:hAnsiTheme="majorBidi" w:cstheme="majorBidi"/>
+        </w:rPr>
+        <w:t xml:space="preserve">This research </w:t>
       </w:r>
       <w:r>
         <w:rPr>
@@ -97,19 +109,7 @@
         <w:rPr>
           <w:rFonts w:asciiTheme="majorBidi" w:hAnsiTheme="majorBidi" w:cstheme="majorBidi"/>
         </w:rPr>
-        <w:t xml:space="preserve"> by </w:t>
-      </w:r>
-      <w:r>
-        <w:rPr>
-          <w:rFonts w:asciiTheme="majorBidi" w:hAnsiTheme="majorBidi" w:cstheme="majorBidi"/>
-        </w:rPr>
-        <w:t>Visvesvaraya National Institute of Technology</w:t>
-      </w:r>
-      <w:r>
-        <w:rPr>
-          <w:rFonts w:asciiTheme="majorBidi" w:hAnsiTheme="majorBidi" w:cstheme="majorBidi"/>
-        </w:rPr>
-        <w:t xml:space="preserve"> discusses the design of an</w:t>
+        <w:t xml:space="preserve"> by Visvesvaraya National Institute of Technology discusses the design of an</w:t>
       </w:r>
       <w:r>
         <w:rPr>
@@ -319,19 +319,7 @@
         <w:rPr>
           <w:rFonts w:asciiTheme="majorBidi" w:hAnsiTheme="majorBidi" w:cstheme="majorBidi"/>
         </w:rPr>
-        <w:t xml:space="preserve"> readings. The communication between the two boards is done using </w:t>
-      </w:r>
-      <w:r>
-        <w:rPr>
-          <w:rFonts w:asciiTheme="majorBidi" w:hAnsiTheme="majorBidi" w:cstheme="majorBidi"/>
-        </w:rPr>
-        <w:t>rosserial</w:t>
-      </w:r>
-      <w:r>
-        <w:rPr>
-          <w:rFonts w:asciiTheme="majorBidi" w:hAnsiTheme="majorBidi" w:cstheme="majorBidi"/>
-        </w:rPr>
-        <w:t xml:space="preserve"> to publish the sensors' data and for getting the commands to control the motors. </w:t>
+        <w:t xml:space="preserve"> readings. The communication between the two boards is done using rosserial to publish the sensors' data and for getting the commands to control the motors. </w:t>
       </w:r>
       <w:r>
         <w:rPr>
@@ -367,91 +355,49 @@
         <w:rPr>
           <w:rFonts w:asciiTheme="majorBidi" w:hAnsiTheme="majorBidi" w:cstheme="majorBidi"/>
         </w:rPr>
-        <w:t xml:space="preserve"> and f</w:t>
-      </w:r>
-      <w:r>
-        <w:rPr>
-          <w:rFonts w:asciiTheme="majorBidi" w:hAnsiTheme="majorBidi" w:cstheme="majorBidi"/>
-        </w:rPr>
-        <w:t>or the purpose of determining the orientation of the robot</w:t>
-      </w:r>
-      <w:r>
-        <w:rPr>
-          <w:rFonts w:asciiTheme="majorBidi" w:hAnsiTheme="majorBidi" w:cstheme="majorBidi"/>
-        </w:rPr>
-        <w:t xml:space="preserve"> is the </w:t>
-      </w:r>
-      <w:r>
-        <w:rPr>
-          <w:rFonts w:asciiTheme="majorBidi" w:hAnsiTheme="majorBidi" w:cstheme="majorBidi"/>
-        </w:rPr>
-        <w:t xml:space="preserve">inertial measurement unit </w:t>
-      </w:r>
-      <w:r>
-        <w:rPr>
-          <w:rFonts w:asciiTheme="majorBidi" w:hAnsiTheme="majorBidi" w:cstheme="majorBidi"/>
-        </w:rPr>
-        <w:t>(IMU)</w:t>
-      </w:r>
-      <w:r>
-        <w:rPr>
-          <w:rFonts w:asciiTheme="majorBidi" w:hAnsiTheme="majorBidi" w:cstheme="majorBidi"/>
-        </w:rPr>
-        <w:t xml:space="preserve"> which includes an </w:t>
-      </w:r>
-      <w:r>
-        <w:rPr>
-          <w:rFonts w:asciiTheme="majorBidi" w:hAnsiTheme="majorBidi" w:cstheme="majorBidi"/>
-        </w:rPr>
-        <w:t>accelerometer</w:t>
-      </w:r>
-      <w:r>
-        <w:rPr>
-          <w:rFonts w:asciiTheme="majorBidi" w:hAnsiTheme="majorBidi" w:cstheme="majorBidi"/>
-        </w:rPr>
-        <w:t xml:space="preserve">, a </w:t>
-      </w:r>
-      <w:r>
-        <w:rPr>
-          <w:rFonts w:asciiTheme="majorBidi" w:hAnsiTheme="majorBidi" w:cstheme="majorBidi"/>
-        </w:rPr>
-        <w:t>gyroscope</w:t>
-      </w:r>
-      <w:r>
-        <w:rPr>
-          <w:rFonts w:asciiTheme="majorBidi" w:hAnsiTheme="majorBidi" w:cstheme="majorBidi"/>
-        </w:rPr>
-        <w:t xml:space="preserve"> and </w:t>
-      </w:r>
-      <w:r>
-        <w:rPr>
-          <w:rFonts w:asciiTheme="majorBidi" w:hAnsiTheme="majorBidi" w:cstheme="majorBidi"/>
-        </w:rPr>
-        <w:t>magnetometer</w:t>
-      </w:r>
-      <w:r>
-        <w:rPr>
-          <w:rFonts w:asciiTheme="majorBidi" w:hAnsiTheme="majorBidi" w:cstheme="majorBidi"/>
-        </w:rPr>
-        <w:t xml:space="preserve"> for a better </w:t>
-      </w:r>
-      <w:r>
-        <w:rPr>
-          <w:rFonts w:asciiTheme="majorBidi" w:hAnsiTheme="majorBidi" w:cstheme="majorBidi"/>
-        </w:rPr>
-        <w:t xml:space="preserve">estimate </w:t>
-      </w:r>
-      <w:r>
-        <w:rPr>
-          <w:rFonts w:asciiTheme="majorBidi" w:hAnsiTheme="majorBidi" w:cstheme="majorBidi"/>
-        </w:rPr>
-        <w:t xml:space="preserve">of the </w:t>
-      </w:r>
-      <w:r>
-        <w:rPr>
-          <w:rFonts w:asciiTheme="majorBidi" w:hAnsiTheme="majorBidi" w:cstheme="majorBidi"/>
-        </w:rPr>
-        <w:t>position</w:t>
+        <w:t xml:space="preserve"> and for the purpose of determining the orientation of the robot</w:t>
+      </w:r>
+      <w:r>
+        <w:rPr>
+          <w:rFonts w:asciiTheme="majorBidi" w:hAnsiTheme="majorBidi" w:cstheme="majorBidi"/>
+        </w:rPr>
+        <w:t xml:space="preserve"> is the inertial measurement unit (IMU)</w:t>
+      </w:r>
+      <w:r>
+        <w:rPr>
+          <w:rFonts w:asciiTheme="majorBidi" w:hAnsiTheme="majorBidi" w:cstheme="majorBidi"/>
+        </w:rPr>
+        <w:t xml:space="preserve"> which includes an accelerometer, a gyroscope and magnetometer for a better estimate of the position. </w:t>
+      </w:r>
+      <w:r>
+        <w:rPr>
+          <w:rFonts w:asciiTheme="majorBidi" w:hAnsiTheme="majorBidi" w:cstheme="majorBidi"/>
+        </w:rPr>
+        <w:t>To avoid</w:t>
+      </w:r>
+      <w:r>
+        <w:rPr>
+          <w:rFonts w:asciiTheme="majorBidi" w:hAnsiTheme="majorBidi" w:cstheme="majorBidi"/>
+        </w:rPr>
+        <w:t xml:space="preserve"> </w:t>
+      </w:r>
+      <w:r>
+        <w:rPr>
+          <w:rFonts w:asciiTheme="majorBidi" w:hAnsiTheme="majorBidi" w:cstheme="majorBidi"/>
+        </w:rPr>
+        <w:t>collision</w:t>
+      </w:r>
+      <w:r>
+        <w:rPr>
+          <w:rFonts w:asciiTheme="majorBidi" w:hAnsiTheme="majorBidi" w:cstheme="majorBidi"/>
+        </w:rPr>
+        <w:t xml:space="preserve">, an IR sensor with a range of 4-30 cm is used </w:t>
+      </w:r>
+      <w:r>
+        <w:rPr>
+          <w:rFonts w:asciiTheme="majorBidi" w:hAnsiTheme="majorBidi" w:cstheme="majorBidi"/>
+        </w:rPr>
+        <w:t>as the last option to save the robot from collision</w:t>
       </w:r>
       <w:r>
         <w:rPr>
@@ -459,11 +405,93 @@
         </w:rPr>
         <w:t xml:space="preserve">. </w:t>
       </w:r>
-      <w:r>
-        <w:rPr>
-          <w:rFonts w:asciiTheme="majorBidi" w:hAnsiTheme="majorBidi" w:cstheme="majorBidi"/>
-        </w:rPr>
-        <w:t>To avoid</w:t>
+    </w:p>
+    <w:p>
+      <w:pPr>
+        <w:bidi w:val="0"/>
+        <w:ind w:firstLine="720"/>
+        <w:jc w:val="both"/>
+        <w:rPr>
+          <w:rFonts w:asciiTheme="majorBidi" w:hAnsiTheme="majorBidi" w:cstheme="majorBidi"/>
+        </w:rPr>
+      </w:pPr>
+      <w:r>
+        <w:rPr>
+          <w:rFonts w:asciiTheme="majorBidi" w:hAnsiTheme="majorBidi" w:cstheme="majorBidi"/>
+        </w:rPr>
+        <w:t xml:space="preserve">For this project, a </w:t>
+      </w:r>
+      <w:r>
+        <w:rPr>
+          <w:rFonts w:asciiTheme="majorBidi" w:hAnsiTheme="majorBidi" w:cstheme="majorBidi"/>
+        </w:rPr>
+        <w:t>map-based</w:t>
+      </w:r>
+      <w:r>
+        <w:rPr>
+          <w:rFonts w:asciiTheme="majorBidi" w:hAnsiTheme="majorBidi" w:cstheme="majorBidi"/>
+        </w:rPr>
+        <w:t xml:space="preserve"> localization approach is implemented but however, this leads to a </w:t>
+      </w:r>
+      <w:r>
+        <w:rPr>
+          <w:rFonts w:asciiTheme="majorBidi" w:hAnsiTheme="majorBidi" w:cstheme="majorBidi"/>
+        </w:rPr>
+        <w:t>potential</w:t>
+      </w:r>
+      <w:r>
+        <w:rPr>
+          <w:rFonts w:asciiTheme="majorBidi" w:hAnsiTheme="majorBidi" w:cstheme="majorBidi"/>
+        </w:rPr>
+        <w:t xml:space="preserve"> problem re</w:t>
+      </w:r>
+      <w:r>
+        <w:rPr>
+          <w:rFonts w:asciiTheme="majorBidi" w:hAnsiTheme="majorBidi" w:cstheme="majorBidi"/>
+        </w:rPr>
+        <w:t xml:space="preserve">sulted </w:t>
+      </w:r>
+      <w:r>
+        <w:rPr>
+          <w:rFonts w:asciiTheme="majorBidi" w:hAnsiTheme="majorBidi" w:cstheme="majorBidi"/>
+        </w:rPr>
+        <w:t>from</w:t>
+      </w:r>
+      <w:r>
+        <w:rPr>
+          <w:rFonts w:asciiTheme="majorBidi" w:hAnsiTheme="majorBidi" w:cstheme="majorBidi"/>
+        </w:rPr>
+        <w:t xml:space="preserve"> the accumulative errors of the used sensors (</w:t>
+      </w:r>
+      <w:r>
+        <w:rPr>
+          <w:rFonts w:asciiTheme="majorBidi" w:hAnsiTheme="majorBidi" w:cstheme="majorBidi"/>
+        </w:rPr>
+        <w:t>e.g.,</w:t>
+      </w:r>
+      <w:r>
+        <w:rPr>
+          <w:rFonts w:asciiTheme="majorBidi" w:hAnsiTheme="majorBidi" w:cstheme="majorBidi"/>
+        </w:rPr>
+        <w:t xml:space="preserve"> the GPS could have an error that reaches to 10 meters), For this reason this paper suggest</w:t>
+      </w:r>
+      <w:r>
+        <w:rPr>
+          <w:rFonts w:asciiTheme="majorBidi" w:hAnsiTheme="majorBidi" w:cstheme="majorBidi"/>
+        </w:rPr>
+        <w:t xml:space="preserve">s </w:t>
+      </w:r>
+      <w:r>
+        <w:rPr>
+          <w:rFonts w:asciiTheme="majorBidi" w:hAnsiTheme="majorBidi" w:cstheme="majorBidi"/>
+        </w:rPr>
+        <w:t xml:space="preserve">the use of statistical filters for more accurate localization. The paper discusses </w:t>
+      </w:r>
+      <w:r>
+        <w:rPr>
+          <w:rFonts w:asciiTheme="majorBidi" w:hAnsiTheme="majorBidi" w:cstheme="majorBidi"/>
+        </w:rPr>
+        <w:t>another</w:t>
       </w:r>
       <w:r>
         <w:rPr>
@@ -475,120 +503,6 @@
         <w:rPr>
           <w:rFonts w:asciiTheme="majorBidi" w:hAnsiTheme="majorBidi" w:cstheme="majorBidi"/>
         </w:rPr>
-        <w:t>collision</w:t>
-      </w:r>
-      <w:r>
-        <w:rPr>
-          <w:rFonts w:asciiTheme="majorBidi" w:hAnsiTheme="majorBidi" w:cstheme="majorBidi"/>
-        </w:rPr>
-        <w:t xml:space="preserve">, an IR sensor with a range of 4-30 cm is used </w:t>
-      </w:r>
-      <w:r>
-        <w:rPr>
-          <w:rFonts w:asciiTheme="majorBidi" w:hAnsiTheme="majorBidi" w:cstheme="majorBidi"/>
-        </w:rPr>
-        <w:t>as the last option to save the robot from collision</w:t>
-      </w:r>
-      <w:r>
-        <w:rPr>
-          <w:rFonts w:asciiTheme="majorBidi" w:hAnsiTheme="majorBidi" w:cstheme="majorBidi"/>
-        </w:rPr>
-        <w:t xml:space="preserve">. </w:t>
-      </w:r>
-      <w:r>
-        <w:rPr>
-          <w:rFonts w:asciiTheme="majorBidi" w:hAnsiTheme="majorBidi" w:cstheme="majorBidi"/>
-        </w:rPr>
-        <w:t xml:space="preserve">For this project, a </w:t>
-      </w:r>
-      <w:r>
-        <w:rPr>
-          <w:rFonts w:asciiTheme="majorBidi" w:hAnsiTheme="majorBidi" w:cstheme="majorBidi"/>
-        </w:rPr>
-        <w:t>map-based</w:t>
-      </w:r>
-      <w:r>
-        <w:rPr>
-          <w:rFonts w:asciiTheme="majorBidi" w:hAnsiTheme="majorBidi" w:cstheme="majorBidi"/>
-        </w:rPr>
-        <w:t xml:space="preserve"> localization approach is </w:t>
-      </w:r>
-      <w:r>
-        <w:rPr>
-          <w:rFonts w:asciiTheme="majorBidi" w:hAnsiTheme="majorBidi" w:cstheme="majorBidi"/>
-        </w:rPr>
-        <w:t xml:space="preserve">implemented but however, this leads to a </w:t>
-      </w:r>
-      <w:r>
-        <w:rPr>
-          <w:rFonts w:asciiTheme="majorBidi" w:hAnsiTheme="majorBidi" w:cstheme="majorBidi"/>
-        </w:rPr>
-        <w:t>potential</w:t>
-      </w:r>
-      <w:r>
-        <w:rPr>
-          <w:rFonts w:asciiTheme="majorBidi" w:hAnsiTheme="majorBidi" w:cstheme="majorBidi"/>
-        </w:rPr>
-        <w:t xml:space="preserve"> problem re</w:t>
-      </w:r>
-      <w:r>
-        <w:rPr>
-          <w:rFonts w:asciiTheme="majorBidi" w:hAnsiTheme="majorBidi" w:cstheme="majorBidi"/>
-        </w:rPr>
-        <w:t xml:space="preserve">sulted </w:t>
-      </w:r>
-      <w:r>
-        <w:rPr>
-          <w:rFonts w:asciiTheme="majorBidi" w:hAnsiTheme="majorBidi" w:cstheme="majorBidi"/>
-        </w:rPr>
-        <w:t>from</w:t>
-      </w:r>
-      <w:r>
-        <w:rPr>
-          <w:rFonts w:asciiTheme="majorBidi" w:hAnsiTheme="majorBidi" w:cstheme="majorBidi"/>
-        </w:rPr>
-        <w:t xml:space="preserve"> the accumulative errors of the used sensors (</w:t>
-      </w:r>
-      <w:r>
-        <w:rPr>
-          <w:rFonts w:asciiTheme="majorBidi" w:hAnsiTheme="majorBidi" w:cstheme="majorBidi"/>
-        </w:rPr>
-        <w:t>e.g.,</w:t>
-      </w:r>
-      <w:r>
-        <w:rPr>
-          <w:rFonts w:asciiTheme="majorBidi" w:hAnsiTheme="majorBidi" w:cstheme="majorBidi"/>
-        </w:rPr>
-        <w:t xml:space="preserve"> the GPS could have an error that reaches to 10 meters), For this reason this paper suggest</w:t>
-      </w:r>
-      <w:r>
-        <w:rPr>
-          <w:rFonts w:asciiTheme="majorBidi" w:hAnsiTheme="majorBidi" w:cstheme="majorBidi"/>
-        </w:rPr>
-        <w:t xml:space="preserve">s </w:t>
-      </w:r>
-      <w:r>
-        <w:rPr>
-          <w:rFonts w:asciiTheme="majorBidi" w:hAnsiTheme="majorBidi" w:cstheme="majorBidi"/>
-        </w:rPr>
-        <w:t xml:space="preserve">the use of statistical filters for more accurate localization. The paper discusses </w:t>
-      </w:r>
-      <w:r>
-        <w:rPr>
-          <w:rFonts w:asciiTheme="majorBidi" w:hAnsiTheme="majorBidi" w:cstheme="majorBidi"/>
-        </w:rPr>
-        <w:t>another</w:t>
-      </w:r>
-      <w:r>
-        <w:rPr>
-          <w:rFonts w:asciiTheme="majorBidi" w:hAnsiTheme="majorBidi" w:cstheme="majorBidi"/>
-        </w:rPr>
-        <w:t xml:space="preserve"> </w:t>
-      </w:r>
-      <w:r>
-        <w:rPr>
-          <w:rFonts w:asciiTheme="majorBidi" w:hAnsiTheme="majorBidi" w:cstheme="majorBidi"/>
-        </w:rPr>
         <w:t>essential</w:t>
       </w:r>
       <w:r>
@@ -601,25 +515,7 @@
         <w:rPr>
           <w:rFonts w:asciiTheme="majorBidi" w:hAnsiTheme="majorBidi" w:cstheme="majorBidi"/>
         </w:rPr>
-        <w:t xml:space="preserve"> known as </w:t>
-      </w:r>
-      <w:r>
-        <w:rPr>
-          <w:rFonts w:asciiTheme="majorBidi" w:hAnsiTheme="majorBidi" w:cstheme="majorBidi"/>
-        </w:rPr>
-        <w:t>ADAS</w:t>
-      </w:r>
-      <w:r>
-        <w:rPr>
-          <w:rFonts w:asciiTheme="majorBidi" w:hAnsiTheme="majorBidi" w:cstheme="majorBidi"/>
-        </w:rPr>
-        <w:t xml:space="preserve"> maps, which could lead to an accuracy of 10 cm. Although the project did not use SLAM (</w:t>
-      </w:r>
-      <w:r>
-        <w:rPr>
-          <w:rFonts w:asciiTheme="majorBidi" w:hAnsiTheme="majorBidi" w:cstheme="majorBidi"/>
-        </w:rPr>
-        <w:t>Simultaneous Localization and Mapping</w:t>
+        <w:t xml:space="preserve"> known as ADAS maps, which could lead to an accuracy of 10 cm. Although the project did not use SLAM (Simultaneous Localization and Mapping</w:t>
       </w:r>
       <w:r>
         <w:rPr>
@@ -649,37 +545,7 @@
         <w:rPr>
           <w:rFonts w:asciiTheme="majorBidi" w:hAnsiTheme="majorBidi" w:cstheme="majorBidi"/>
         </w:rPr>
-        <w:t>A-star</w:t>
-      </w:r>
-      <w:r>
-        <w:rPr>
-          <w:rFonts w:asciiTheme="majorBidi" w:hAnsiTheme="majorBidi" w:cstheme="majorBidi"/>
-        </w:rPr>
-        <w:t xml:space="preserve"> algorithm. A</w:t>
-      </w:r>
-      <w:r>
-        <w:rPr>
-          <w:rFonts w:asciiTheme="majorBidi" w:hAnsiTheme="majorBidi" w:cstheme="majorBidi"/>
-        </w:rPr>
-        <w:t xml:space="preserve">lthough it is not </w:t>
-      </w:r>
-      <w:r>
-        <w:rPr>
-          <w:rFonts w:asciiTheme="majorBidi" w:hAnsiTheme="majorBidi" w:cstheme="majorBidi"/>
-        </w:rPr>
-        <w:t xml:space="preserve">the best algorithm </w:t>
-      </w:r>
-      <w:r>
-        <w:rPr>
-          <w:rFonts w:asciiTheme="majorBidi" w:hAnsiTheme="majorBidi" w:cstheme="majorBidi"/>
-        </w:rPr>
-        <w:t>in finding the shortest path, but the researc</w:t>
-      </w:r>
-      <w:r>
-        <w:rPr>
-          <w:rFonts w:asciiTheme="majorBidi" w:hAnsiTheme="majorBidi" w:cstheme="majorBidi"/>
-        </w:rPr>
-        <w:t>her justifies that the project need</w:t>
+        <w:t>A-star algorithm. Although it is not the best algorithm in finding the shortest path, but the researcher justifies that the project need</w:t>
       </w:r>
       <w:r>
         <w:rPr>
@@ -934,13 +800,7 @@
         <w:rPr>
           <w:rFonts w:asciiTheme="majorBidi" w:hAnsiTheme="majorBidi" w:cstheme="majorBidi"/>
         </w:rPr>
-        <w:t>eam members are responsible of any f</w:t>
-      </w:r>
-      <w:r>
-        <w:rPr>
-          <w:rFonts w:asciiTheme="majorBidi" w:hAnsiTheme="majorBidi" w:cstheme="majorBidi"/>
-        </w:rPr>
-        <w:t>inancial obligations</w:t>
+        <w:t>eam members are responsible of any financial obligations</w:t>
       </w:r>
       <w:r>
         <w:rPr>
@@ -1017,7 +877,6 @@
         <w:jc w:val="both"/>
       </w:pPr>
       <w:r>
-        <w:lastRenderedPageBreak/>
         <w:t>draft (remove it after accepting):</w:t>
       </w:r>
     </w:p>
@@ -1047,23 +906,17 @@
       <w:r>
         <w:t xml:space="preserve"> suggests Further research could be carried out for the optimization of problems related to occupancy grid generation, </w:t>
       </w:r>
-      <w:r>
-        <w:t/>
-      </w:r>
       <w:proofErr w:type="spellStart"/>
       <w:r>
         <w:t>nding</w:t>
       </w:r>
       <w:proofErr w:type="spellEnd"/>
       <w:r>
-        <w:t xml:space="preserve"> the time to collision, generating energy e</w:t>
-      </w:r>
-      <w:r>
-        <w:t/>
+        <w:t xml:space="preserve"> the time to collision, generating energy </w:t>
       </w:r>
       <w:proofErr w:type="spellStart"/>
       <w:r>
-        <w:t>cient</w:t>
+        <w:t>ecient</w:t>
       </w:r>
       <w:proofErr w:type="spellEnd"/>
       <w:r>
@@ -1184,67 +1037,7 @@
         <w:rPr>
           <w:strike/>
         </w:rPr>
-        <w:t>Mainboard (Nvidia Jetson TX1)</w:t>
-      </w:r>
-      <w:r>
-        <w:rPr>
-          <w:strike/>
-        </w:rPr>
-        <w:t xml:space="preserve"> it has </w:t>
-      </w:r>
-      <w:r>
-        <w:rPr>
-          <w:strike/>
-        </w:rPr>
-        <w:t>Nvidia Maxwell GPU (256 CUDA cores) enables fast</w:t>
-      </w:r>
-      <w:r>
-        <w:rPr>
-          <w:strike/>
-        </w:rPr>
-        <w:t xml:space="preserve"> </w:t>
-      </w:r>
-      <w:r>
-        <w:rPr>
-          <w:strike/>
-        </w:rPr>
-        <w:t>for deep neural networks</w:t>
-      </w:r>
-      <w:r>
-        <w:rPr>
-          <w:strike/>
-        </w:rPr>
-        <w:t xml:space="preserve">, it runs </w:t>
-      </w:r>
-      <w:r>
-        <w:rPr>
-          <w:strike/>
-        </w:rPr>
-        <w:t>global planning algorithm, the local planning algorithm</w:t>
-      </w:r>
-      <w:r>
-        <w:rPr>
-          <w:strike/>
-        </w:rPr>
-        <w:t xml:space="preserve">, </w:t>
-      </w:r>
-      <w:r>
-        <w:rPr>
-          <w:strike/>
-        </w:rPr>
-        <w:t>control algorithm</w:t>
-      </w:r>
-      <w:r>
-        <w:rPr>
-          <w:strike/>
-        </w:rPr>
-        <w:t xml:space="preserve"> and </w:t>
-      </w:r>
-      <w:r>
-        <w:rPr>
-          <w:strike/>
-        </w:rPr>
-        <w:t>sensor fusion algorithms</w:t>
+        <w:t>Mainboard (Nvidia Jetson TX1) it has Nvidia Maxwell GPU (256 CUDA cores) enables fast for deep neural networks, it runs global planning algorithm, the local planning algorithm, control algorithm and sensor fusion algorithms</w:t>
       </w:r>
     </w:p>
     <w:p>
@@ -1279,13 +1072,7 @@
         <w:rPr>
           <w:strike/>
         </w:rPr>
-        <w:t>Control board (Arduino Mega):</w:t>
-      </w:r>
-      <w:r>
-        <w:rPr>
-          <w:strike/>
-        </w:rPr>
-        <w:t xml:space="preserve"> </w:t>
+        <w:t xml:space="preserve">Control board (Arduino Mega): </w:t>
       </w:r>
       <w:r>
         <w:rPr>
@@ -1298,62 +1085,14 @@
         <w:rPr>
           <w:strike/>
         </w:rPr>
-        <w:t>control</w:t>
-      </w:r>
-      <w:r>
-        <w:rPr>
-          <w:strike/>
-        </w:rPr>
-        <w:t xml:space="preserve"> ,</w:t>
+        <w:t>control ,</w:t>
       </w:r>
       <w:proofErr w:type="gramEnd"/>
       <w:r>
         <w:rPr>
           <w:strike/>
         </w:rPr>
-        <w:t xml:space="preserve"> </w:t>
-      </w:r>
-      <w:r>
-        <w:rPr>
-          <w:strike/>
-        </w:rPr>
-        <w:t>controls both the motors (main drive and steering)</w:t>
-      </w:r>
-      <w:r>
-        <w:rPr>
-          <w:strike/>
-        </w:rPr>
-        <w:t xml:space="preserve"> </w:t>
-      </w:r>
-      <w:r>
-        <w:rPr>
-          <w:strike/>
-        </w:rPr>
-        <w:t>and handles all the sensors.</w:t>
-      </w:r>
-      <w:r>
-        <w:rPr>
-          <w:strike/>
-        </w:rPr>
-        <w:t xml:space="preserve"> </w:t>
-      </w:r>
-      <w:r>
-        <w:rPr>
-          <w:strike/>
-        </w:rPr>
-        <w:t>communicates with the main processor (Nvidia Jetson TX1)</w:t>
-      </w:r>
-      <w:r>
-        <w:rPr>
-          <w:strike/>
-        </w:rPr>
-        <w:t xml:space="preserve"> </w:t>
-      </w:r>
-      <w:r>
-        <w:rPr>
-          <w:strike/>
-        </w:rPr>
-        <w:t>through rosserial to get commands for the motors and to publish sensor data.</w:t>
+        <w:t xml:space="preserve"> controls both the motors (main drive and steering) and handles all the sensors. communicates with the main processor (Nvidia Jetson TX1) through rosserial to get commands for the motors and to publish sensor data.</w:t>
       </w:r>
     </w:p>
     <w:p>
@@ -1412,19 +1151,7 @@
         <w:rPr>
           <w:strike/>
         </w:rPr>
-        <w:t xml:space="preserve"> the obstacles and localization it uses an</w:t>
-      </w:r>
-      <w:r>
-        <w:rPr>
-          <w:strike/>
-        </w:rPr>
-        <w:t xml:space="preserve"> RGBD camera mounted to get front view image and front 3D depth map</w:t>
-      </w:r>
-      <w:r>
-        <w:rPr>
-          <w:strike/>
-        </w:rPr>
-        <w:t xml:space="preserve"> </w:t>
+        <w:t xml:space="preserve"> the obstacles and localization it uses an RGBD camera mounted to get front view image and front 3D depth map </w:t>
       </w:r>
     </w:p>
     <w:p>
@@ -1467,19 +1194,7 @@
         <w:rPr>
           <w:strike/>
         </w:rPr>
-        <w:t xml:space="preserve"> </w:t>
-      </w:r>
-      <w:r>
-        <w:rPr>
-          <w:strike/>
-        </w:rPr>
-        <w:t xml:space="preserve">YDLIDAR X4: Laser range </w:t>
-      </w:r>
-      <w:r>
-        <w:rPr>
-          <w:strike/>
-        </w:rPr>
-        <w:t/>
+        <w:t xml:space="preserve"> YDLIDAR X4: Laser range </w:t>
       </w:r>
       <w:proofErr w:type="spellStart"/>
       <w:r>
@@ -1493,31 +1208,7 @@
         <w:rPr>
           <w:strike/>
         </w:rPr>
-        <w:t xml:space="preserve"> which gives a 2D (planar) 360 degrees depth map</w:t>
-      </w:r>
-      <w:r>
-        <w:rPr>
-          <w:strike/>
-        </w:rPr>
-        <w:t xml:space="preserve"> </w:t>
-      </w:r>
-      <w:r>
-        <w:rPr>
-          <w:strike/>
-        </w:rPr>
-        <w:t>d for perception and planning.</w:t>
-      </w:r>
-      <w:r>
-        <w:rPr>
-          <w:strike/>
-        </w:rPr>
-        <w:t xml:space="preserve"> </w:t>
-      </w:r>
-      <w:r>
-        <w:rPr>
-          <w:strike/>
-        </w:rPr>
-        <w:t>Useful for localization of robot and identifying obstacles.</w:t>
+        <w:t xml:space="preserve"> which gives a 2D (planar) 360 degrees depth map d for perception and planning. Useful for localization of robot and identifying obstacles.</w:t>
       </w:r>
     </w:p>
     <w:p>
@@ -1554,13 +1245,7 @@
         <w:rPr>
           <w:strike/>
         </w:rPr>
-        <w:t xml:space="preserve"> inertial measurement unit (IMU).</w:t>
-      </w:r>
-      <w:r>
-        <w:rPr>
-          <w:strike/>
-        </w:rPr>
-        <w:t xml:space="preserve"> </w:t>
+        <w:t xml:space="preserve"> inertial measurement unit (IMU). </w:t>
       </w:r>
       <w:proofErr w:type="spellStart"/>
       <w:r>
@@ -1574,31 +1259,7 @@
         <w:rPr>
           <w:strike/>
         </w:rPr>
-        <w:t xml:space="preserve"> IMU Breakout MPU9250</w:t>
-      </w:r>
-      <w:r>
-        <w:rPr>
-          <w:strike/>
-        </w:rPr>
-        <w:t xml:space="preserve"> with </w:t>
-      </w:r>
-      <w:r>
-        <w:rPr>
-          <w:strike/>
-        </w:rPr>
-        <w:t>3-axis accelerometer, 3-axis gyroscope, and a 3-axis magnetometer.</w:t>
-      </w:r>
-      <w:r>
-        <w:rPr>
-          <w:strike/>
-        </w:rPr>
-        <w:t xml:space="preserve"> </w:t>
-      </w:r>
-      <w:r>
-        <w:rPr>
-          <w:strike/>
-        </w:rPr>
-        <w:t>Useful for localization of robot.</w:t>
+        <w:t xml:space="preserve"> IMU Breakout MPU9250 with 3-axis accelerometer, 3-axis gyroscope, and a 3-axis magnetometer. Useful for localization of robot.</w:t>
       </w:r>
     </w:p>
     <w:p>
@@ -1635,25 +1296,7 @@
         <w:rPr>
           <w:strike/>
         </w:rPr>
-        <w:t xml:space="preserve"> case scenario, to avoid collision it uses </w:t>
-      </w:r>
-      <w:r>
-        <w:rPr>
-          <w:strike/>
-        </w:rPr>
-        <w:t>IR Sensor</w:t>
-      </w:r>
-      <w:r>
-        <w:rPr>
-          <w:strike/>
-        </w:rPr>
-        <w:t xml:space="preserve"> </w:t>
-      </w:r>
-      <w:r>
-        <w:rPr>
-          <w:strike/>
-        </w:rPr>
-        <w:t>to be used as the last line of defense against collisions. It has a range of 4-30 cm.</w:t>
+        <w:t xml:space="preserve"> case scenario, to avoid collision it uses IR Sensor to be used as the last line of defense against collisions. It has a range of 4-30 cm.</w:t>
       </w:r>
     </w:p>
     <w:p>
@@ -1676,37 +1319,7 @@
         <w:rPr>
           <w:strike/>
         </w:rPr>
-        <w:t xml:space="preserve">It uses </w:t>
-      </w:r>
-      <w:r>
-        <w:rPr>
-          <w:strike/>
-        </w:rPr>
-        <w:t>GPS Module</w:t>
-      </w:r>
-      <w:r>
-        <w:rPr>
-          <w:strike/>
-        </w:rPr>
-        <w:t xml:space="preserve"> for </w:t>
-      </w:r>
-      <w:r>
-        <w:rPr>
-          <w:strike/>
-        </w:rPr>
-        <w:t>global position</w:t>
-      </w:r>
-      <w:r>
-        <w:rPr>
-          <w:strike/>
-        </w:rPr>
-        <w:t xml:space="preserve"> </w:t>
-      </w:r>
-      <w:r>
-        <w:rPr>
-          <w:strike/>
-        </w:rPr>
-        <w:t>useful for global planning</w:t>
+        <w:t>It uses GPS Module for global position useful for global planning</w:t>
       </w:r>
     </w:p>
     <w:p>
@@ -1729,27 +1342,7 @@
         <w:rPr>
           <w:strike/>
         </w:rPr>
-        <w:t xml:space="preserve">One </w:t>
-      </w:r>
-      <w:proofErr w:type="gramStart"/>
-      <w:r>
-        <w:rPr>
-          <w:strike/>
-        </w:rPr>
-        <w:t>down side</w:t>
-      </w:r>
-      <w:proofErr w:type="gramEnd"/>
-      <w:r>
-        <w:rPr>
-          <w:strike/>
-        </w:rPr>
-        <w:t xml:space="preserve"> the motors used for this robot</w:t>
-      </w:r>
-      <w:r>
-        <w:rPr>
-          <w:strike/>
-        </w:rPr>
-        <w:t xml:space="preserve"> has high 300rpm which good but the </w:t>
+        <w:t xml:space="preserve">One down side the motors used for this robot has high 300rpm which good but the </w:t>
       </w:r>
       <w:proofErr w:type="spellStart"/>
       <w:r>
@@ -1823,20 +1416,14 @@
         <w:rPr>
           <w:strike/>
         </w:rPr>
-        <w:t>One of the major aspects for the navigation of autonomous robots in outdoor environments is the availability of a specialized high-de</w:t>
-      </w:r>
-      <w:r>
-        <w:rPr>
-          <w:strike/>
-        </w:rPr>
-        <w:t/>
+        <w:t>One of the major aspects for the navigation of autonomous robots in outdoor environments is the availability of a specialized high-</w:t>
       </w:r>
       <w:proofErr w:type="spellStart"/>
       <w:r>
         <w:rPr>
           <w:strike/>
         </w:rPr>
-        <w:t>nition</w:t>
+        <w:t>denition</w:t>
       </w:r>
       <w:proofErr w:type="spellEnd"/>
       <w:r>
@@ -1865,57 +1452,21 @@
         <w:rPr>
           <w:strike/>
         </w:rPr>
-        <w:t>HD-maps also known as ADAS maps</w:t>
-      </w:r>
-      <w:r>
-        <w:rPr>
-          <w:strike/>
-        </w:rPr>
-        <w:t xml:space="preserve"> </w:t>
-      </w:r>
-      <w:r>
-        <w:rPr>
-          <w:strike/>
-        </w:rPr>
-        <w:t xml:space="preserve">s are generally used for autonomous navigation </w:t>
+        <w:t xml:space="preserve">HD-maps also known as ADAS maps s are generally used for autonomous navigation </w:t>
       </w:r>
       <w:proofErr w:type="gramStart"/>
       <w:r>
         <w:rPr>
           <w:strike/>
         </w:rPr>
-        <w:t>applications</w:t>
-      </w:r>
-      <w:r>
-        <w:rPr>
-          <w:strike/>
-        </w:rPr>
-        <w:t xml:space="preserve"> ,</w:t>
+        <w:t>applications ,</w:t>
       </w:r>
       <w:proofErr w:type="gramEnd"/>
       <w:r>
         <w:rPr>
           <w:strike/>
         </w:rPr>
-        <w:t xml:space="preserve"> benefits </w:t>
-      </w:r>
-      <w:r>
-        <w:rPr>
-          <w:strike/>
-        </w:rPr>
-        <w:t>High accuracy of object</w:t>
-      </w:r>
-      <w:r>
-        <w:rPr>
-          <w:strike/>
-        </w:rPr>
-        <w:t>(in this case the robot)</w:t>
-      </w:r>
-      <w:r>
-        <w:rPr>
-          <w:strike/>
-        </w:rPr>
-        <w:t xml:space="preserve"> locations, </w:t>
+        <w:t xml:space="preserve"> benefits High accuracy of object(in this case the robot) locations, </w:t>
       </w:r>
       <w:proofErr w:type="spellStart"/>
       <w:r>
@@ -2003,13 +1554,7 @@
         <w:rPr>
           <w:strike/>
         </w:rPr>
-        <w:t xml:space="preserve"> </w:t>
-      </w:r>
-      <w:r>
-        <w:rPr>
-          <w:strike/>
-        </w:rPr>
-        <w:t>However, the implementation of SLAM is not in the scope of this thesis.</w:t>
+        <w:t xml:space="preserve"> However, the implementation of SLAM is not in the scope of this thesis.</w:t>
       </w:r>
     </w:p>
     <w:p>
@@ -2028,6 +1573,7 @@
         </w:rPr>
       </w:pPr>
       <w:r>
+        <w:lastRenderedPageBreak/>
         <w:t>A map is useless to a robot if it contains no information about its environment</w:t>
       </w:r>
     </w:p>
@@ -2047,7 +1593,6 @@
         </w:rPr>
       </w:pPr>
       <w:r>
-        <w:lastRenderedPageBreak/>
         <w:t xml:space="preserve">Mentioned a model of </w:t>
       </w:r>
       <w:proofErr w:type="gramStart"/>
@@ -2095,10 +1640,7 @@
       </w:r>
       <w:proofErr w:type="gramEnd"/>
       <w:r>
-        <w:t xml:space="preserve"> problem of localization can be approached by two methods [10]: 1. Map based Localization - Map is available prior to the process of localization 2. Simultaneous Localization and Mapping - The pose of a robot and the map of the environment are estimated at the same time.</w:t>
-      </w:r>
-      <w:r>
-        <w:t xml:space="preserve"> </w:t>
+        <w:t xml:space="preserve"> problem of localization can be approached by two methods [10]: 1. Map based Localization - Map is available prior to the process of localization 2. Simultaneous Localization and Mapping - The pose of a robot and the map of the environment are estimated at the same time. </w:t>
       </w:r>
       <w:proofErr w:type="gramStart"/>
       <w:r>
@@ -2216,26 +1758,14 @@
         <w:rPr>
           <w:strike/>
         </w:rPr>
-        <w:t xml:space="preserve">, the … suggested the use of </w:t>
-      </w:r>
-      <w:r>
-        <w:rPr>
-          <w:strike/>
-        </w:rPr>
-        <w:t xml:space="preserve">probabilistic </w:t>
+        <w:t xml:space="preserve">, the … suggested the use of probabilistic </w:t>
       </w:r>
       <w:proofErr w:type="spellStart"/>
       <w:r>
         <w:rPr>
           <w:strike/>
         </w:rPr>
-        <w:t>f</w:t>
-      </w:r>
-      <w:r>
-        <w:rPr>
-          <w:strike/>
-        </w:rPr>
-        <w:t>lters</w:t>
+        <w:t>flters</w:t>
       </w:r>
       <w:proofErr w:type="spellEnd"/>
       <w:r>
@@ -2306,19 +1836,7 @@
         <w:rPr>
           <w:strike/>
         </w:rPr>
-        <w:t>IMU).</w:t>
-      </w:r>
-      <w:r>
-        <w:rPr>
-          <w:strike/>
-        </w:rPr>
-        <w:t xml:space="preserve"> </w:t>
-      </w:r>
-      <w:r>
-        <w:rPr>
-          <w:strike/>
-        </w:rPr>
-        <w:t>IMU is generally present in most of the robots and even smartphones</w:t>
+        <w:t>IMU). IMU is generally present in most of the robots and even smartphones</w:t>
       </w:r>
     </w:p>
     <w:p>
@@ -2416,13 +1934,7 @@
       </w:r>
       <w:proofErr w:type="spellEnd"/>
       <w:r>
-        <w:t xml:space="preserve"> suggests </w:t>
-      </w:r>
-      <w:r>
-        <w:t xml:space="preserve">Further research could be carried out for the optimization of problems related to occupancy grid generation, </w:t>
-      </w:r>
-      <w:r>
-        <w:t/>
+        <w:t xml:space="preserve"> suggests Further research could be carried out for the optimization of problems related to occupancy grid generation, </w:t>
       </w:r>
       <w:proofErr w:type="spellStart"/>
       <w:r>
@@ -2430,14 +1942,11 @@
       </w:r>
       <w:proofErr w:type="spellEnd"/>
       <w:r>
-        <w:t xml:space="preserve"> the time to collision, generating energy e</w:t>
-      </w:r>
-      <w:r>
-        <w:t/>
+        <w:t xml:space="preserve"> the time to collision, generating energy </w:t>
       </w:r>
       <w:proofErr w:type="spellStart"/>
       <w:r>
-        <w:t>cient</w:t>
+        <w:t>ecient</w:t>
       </w:r>
       <w:proofErr w:type="spellEnd"/>
       <w:r>
@@ -2585,6 +2094,7 @@
           <w:id w:val="-483774906"/>
           <w:citation/>
         </w:sdtPr>
+        <w:sdtEndPr/>
         <w:sdtContent>
           <w:r>
             <w:rPr>
@@ -3239,6 +2749,7 @@
     <w:lsdException w:name="HTML Sample" w:semiHidden="1" w:unhideWhenUsed="1"/>
     <w:lsdException w:name="HTML Typewriter" w:semiHidden="1" w:unhideWhenUsed="1"/>
     <w:lsdException w:name="HTML Variable" w:semiHidden="1" w:unhideWhenUsed="1"/>
+    <w:lsdException w:name="Normal Table" w:semiHidden="1" w:unhideWhenUsed="1"/>
     <w:lsdException w:name="annotation subject" w:semiHidden="1" w:unhideWhenUsed="1"/>
     <w:lsdException w:name="No List" w:semiHidden="1" w:unhideWhenUsed="1"/>
     <w:lsdException w:name="Outline List 1" w:semiHidden="1" w:unhideWhenUsed="1"/>
@@ -3285,8 +2796,10 @@
     <w:lsdException w:name="Table Subtle 2" w:semiHidden="1" w:unhideWhenUsed="1"/>
     <w:lsdException w:name="Table Web 1" w:semiHidden="1" w:unhideWhenUsed="1"/>
     <w:lsdException w:name="Table Web 2" w:semiHidden="1" w:unhideWhenUsed="1"/>
+    <w:lsdException w:name="Table Web 3" w:semiHidden="1" w:unhideWhenUsed="1"/>
     <w:lsdException w:name="Balloon Text" w:semiHidden="1" w:unhideWhenUsed="1"/>
     <w:lsdException w:name="Table Grid" w:uiPriority="39"/>
+    <w:lsdException w:name="Table Theme" w:semiHidden="1" w:unhideWhenUsed="1"/>
     <w:lsdException w:name="Placeholder Text" w:semiHidden="1"/>
     <w:lsdException w:name="No Spacing" w:uiPriority="1" w:qFormat="1"/>
     <w:lsdException w:name="Light Shading" w:uiPriority="60"/>

</xml_diff>

<commit_message>
tiny changes on the lit review
</commit_message>
<xml_diff>
--- a/reports/report-1/muhannad/Literature review and scope.docx
+++ b/reports/report-1/muhannad/Literature review and scope.docx
@@ -235,7 +235,19 @@
         <w:rPr>
           <w:rFonts w:asciiTheme="majorBidi" w:hAnsiTheme="majorBidi" w:cstheme="majorBidi"/>
         </w:rPr>
-        <w:t xml:space="preserve">. On the other hand, the motors used were 300rpm which increases the ability of moving the robot much faster ensuring it </w:t>
+        <w:t xml:space="preserve">. On the other hand, the motors used </w:t>
+      </w:r>
+      <w:r>
+        <w:rPr>
+          <w:rFonts w:asciiTheme="majorBidi" w:hAnsiTheme="majorBidi" w:cstheme="majorBidi"/>
+        </w:rPr>
+        <w:t>have</w:t>
+      </w:r>
+      <w:r>
+        <w:rPr>
+          <w:rFonts w:asciiTheme="majorBidi" w:hAnsiTheme="majorBidi" w:cstheme="majorBidi"/>
+        </w:rPr>
+        <w:t xml:space="preserve"> 300rpm which increases the ability of moving the robot much faster ensuring it </w:t>
       </w:r>
       <w:r>
         <w:rPr>
@@ -307,7 +319,19 @@
         <w:rPr>
           <w:rFonts w:asciiTheme="majorBidi" w:hAnsiTheme="majorBidi" w:cstheme="majorBidi"/>
         </w:rPr>
-        <w:t xml:space="preserve"> It also uses an Arduino Mega to control the motors and handle the sensors</w:t>
+        <w:t xml:space="preserve"> It also uses an Arduino Mega to control the motors and </w:t>
+      </w:r>
+      <w:r>
+        <w:rPr>
+          <w:rFonts w:asciiTheme="majorBidi" w:hAnsiTheme="majorBidi" w:cstheme="majorBidi"/>
+        </w:rPr>
+        <w:t>manage</w:t>
+      </w:r>
+      <w:r>
+        <w:rPr>
+          <w:rFonts w:asciiTheme="majorBidi" w:hAnsiTheme="majorBidi" w:cstheme="majorBidi"/>
+        </w:rPr>
+        <w:t xml:space="preserve"> the sensors</w:t>
       </w:r>
       <w:r>
         <w:rPr>
@@ -319,7 +343,91 @@
         <w:rPr>
           <w:rFonts w:asciiTheme="majorBidi" w:hAnsiTheme="majorBidi" w:cstheme="majorBidi"/>
         </w:rPr>
-        <w:t xml:space="preserve"> readings. The communication between the two boards is done using rosserial to publish the sensors' data and for getting the commands to control the motors. </w:t>
+        <w:t xml:space="preserve"> readings. The </w:t>
+      </w:r>
+      <w:r>
+        <w:rPr>
+          <w:rFonts w:asciiTheme="majorBidi" w:hAnsiTheme="majorBidi" w:cstheme="majorBidi"/>
+        </w:rPr>
+        <w:t>two boards communicate</w:t>
+      </w:r>
+      <w:r>
+        <w:rPr>
+          <w:rFonts w:asciiTheme="majorBidi" w:hAnsiTheme="majorBidi" w:cstheme="majorBidi"/>
+        </w:rPr>
+        <w:t xml:space="preserve"> using rosserial to publish the sensors' </w:t>
+      </w:r>
+      <w:r>
+        <w:rPr>
+          <w:rFonts w:asciiTheme="majorBidi" w:hAnsiTheme="majorBidi" w:cstheme="majorBidi"/>
+        </w:rPr>
+        <w:t>readings</w:t>
+      </w:r>
+      <w:r>
+        <w:rPr>
+          <w:rFonts w:asciiTheme="majorBidi" w:hAnsiTheme="majorBidi" w:cstheme="majorBidi"/>
+        </w:rPr>
+        <w:t xml:space="preserve"> and </w:t>
+      </w:r>
+      <w:r>
+        <w:rPr>
+          <w:rFonts w:asciiTheme="majorBidi" w:hAnsiTheme="majorBidi" w:cstheme="majorBidi"/>
+        </w:rPr>
+        <w:t>to</w:t>
+      </w:r>
+      <w:r>
+        <w:rPr>
+          <w:rFonts w:asciiTheme="majorBidi" w:hAnsiTheme="majorBidi" w:cstheme="majorBidi"/>
+        </w:rPr>
+        <w:t xml:space="preserve"> </w:t>
+      </w:r>
+      <w:r>
+        <w:rPr>
+          <w:rFonts w:asciiTheme="majorBidi" w:hAnsiTheme="majorBidi" w:cstheme="majorBidi"/>
+        </w:rPr>
+        <w:t>receive</w:t>
+      </w:r>
+      <w:r>
+        <w:rPr>
+          <w:rFonts w:asciiTheme="majorBidi" w:hAnsiTheme="majorBidi" w:cstheme="majorBidi"/>
+        </w:rPr>
+        <w:t xml:space="preserve"> the </w:t>
+      </w:r>
+      <w:r>
+        <w:rPr>
+          <w:rFonts w:asciiTheme="majorBidi" w:hAnsiTheme="majorBidi" w:cstheme="majorBidi"/>
+        </w:rPr>
+        <w:t xml:space="preserve">moving </w:t>
+      </w:r>
+      <w:r>
+        <w:rPr>
+          <w:rFonts w:asciiTheme="majorBidi" w:hAnsiTheme="majorBidi" w:cstheme="majorBidi"/>
+        </w:rPr>
+        <w:t>commands</w:t>
+      </w:r>
+      <w:r>
+        <w:rPr>
+          <w:rFonts w:asciiTheme="majorBidi" w:hAnsiTheme="majorBidi" w:cstheme="majorBidi"/>
+        </w:rPr>
+        <w:t xml:space="preserve"> </w:t>
+      </w:r>
+      <w:r>
+        <w:rPr>
+          <w:rFonts w:asciiTheme="majorBidi" w:hAnsiTheme="majorBidi" w:cstheme="majorBidi"/>
+        </w:rPr>
+        <w:t>control</w:t>
+      </w:r>
+      <w:r>
+        <w:rPr>
+          <w:rFonts w:asciiTheme="majorBidi" w:hAnsiTheme="majorBidi" w:cstheme="majorBidi"/>
+        </w:rPr>
+        <w:t>ling</w:t>
+      </w:r>
+      <w:r>
+        <w:rPr>
+          <w:rFonts w:asciiTheme="majorBidi" w:hAnsiTheme="majorBidi" w:cstheme="majorBidi"/>
+        </w:rPr>
+        <w:t xml:space="preserve"> the motors. </w:t>
       </w:r>
       <w:r>
         <w:rPr>
@@ -431,7 +539,19 @@
         <w:rPr>
           <w:rFonts w:asciiTheme="majorBidi" w:hAnsiTheme="majorBidi" w:cstheme="majorBidi"/>
         </w:rPr>
-        <w:t xml:space="preserve"> localization approach is implemented but however, this leads to a </w:t>
+        <w:t xml:space="preserve"> localization approach is implemented but however, this leads to </w:t>
+      </w:r>
+      <w:r>
+        <w:rPr>
+          <w:rFonts w:asciiTheme="majorBidi" w:hAnsiTheme="majorBidi" w:cstheme="majorBidi"/>
+        </w:rPr>
+        <w:t>some</w:t>
+      </w:r>
+      <w:r>
+        <w:rPr>
+          <w:rFonts w:asciiTheme="majorBidi" w:hAnsiTheme="majorBidi" w:cstheme="majorBidi"/>
+        </w:rPr>
+        <w:t xml:space="preserve"> </w:t>
       </w:r>
       <w:r>
         <w:rPr>
@@ -443,19 +563,31 @@
         <w:rPr>
           <w:rFonts w:asciiTheme="majorBidi" w:hAnsiTheme="majorBidi" w:cstheme="majorBidi"/>
         </w:rPr>
-        <w:t xml:space="preserve"> problem re</w:t>
-      </w:r>
-      <w:r>
-        <w:rPr>
-          <w:rFonts w:asciiTheme="majorBidi" w:hAnsiTheme="majorBidi" w:cstheme="majorBidi"/>
-        </w:rPr>
-        <w:t xml:space="preserve">sulted </w:t>
-      </w:r>
-      <w:r>
-        <w:rPr>
-          <w:rFonts w:asciiTheme="majorBidi" w:hAnsiTheme="majorBidi" w:cstheme="majorBidi"/>
-        </w:rPr>
-        <w:t>from</w:t>
+        <w:t xml:space="preserve"> problem</w:t>
+      </w:r>
+      <w:r>
+        <w:rPr>
+          <w:rFonts w:asciiTheme="majorBidi" w:hAnsiTheme="majorBidi" w:cstheme="majorBidi"/>
+        </w:rPr>
+        <w:t>s that could be a</w:t>
+      </w:r>
+      <w:r>
+        <w:rPr>
+          <w:rFonts w:asciiTheme="majorBidi" w:hAnsiTheme="majorBidi" w:cstheme="majorBidi"/>
+        </w:rPr>
+        <w:t xml:space="preserve"> re</w:t>
+      </w:r>
+      <w:r>
+        <w:rPr>
+          <w:rFonts w:asciiTheme="majorBidi" w:hAnsiTheme="majorBidi" w:cstheme="majorBidi"/>
+        </w:rPr>
+        <w:t xml:space="preserve">sult </w:t>
+      </w:r>
+      <w:r>
+        <w:rPr>
+          <w:rFonts w:asciiTheme="majorBidi" w:hAnsiTheme="majorBidi" w:cstheme="majorBidi"/>
+        </w:rPr>
+        <w:t>of</w:t>
       </w:r>
       <w:r>
         <w:rPr>
@@ -473,7 +605,67 @@
         <w:rPr>
           <w:rFonts w:asciiTheme="majorBidi" w:hAnsiTheme="majorBidi" w:cstheme="majorBidi"/>
         </w:rPr>
-        <w:t xml:space="preserve"> the GPS could have an error that reaches to 10 meters), For this reason this paper suggest</w:t>
+        <w:t xml:space="preserve"> the GPS could </w:t>
+      </w:r>
+      <w:r>
+        <w:rPr>
+          <w:rFonts w:asciiTheme="majorBidi" w:hAnsiTheme="majorBidi" w:cstheme="majorBidi"/>
+        </w:rPr>
+        <w:t>produce</w:t>
+      </w:r>
+      <w:r>
+        <w:rPr>
+          <w:rFonts w:asciiTheme="majorBidi" w:hAnsiTheme="majorBidi" w:cstheme="majorBidi"/>
+        </w:rPr>
+        <w:t xml:space="preserve"> </w:t>
+      </w:r>
+      <w:r>
+        <w:rPr>
+          <w:rFonts w:asciiTheme="majorBidi" w:hAnsiTheme="majorBidi" w:cstheme="majorBidi"/>
+        </w:rPr>
+        <w:t xml:space="preserve">a </w:t>
+      </w:r>
+      <w:r>
+        <w:rPr>
+          <w:rFonts w:asciiTheme="majorBidi" w:hAnsiTheme="majorBidi" w:cstheme="majorBidi"/>
+        </w:rPr>
+        <w:t>10 meters</w:t>
+      </w:r>
+      <w:r>
+        <w:rPr>
+          <w:rFonts w:asciiTheme="majorBidi" w:hAnsiTheme="majorBidi" w:cstheme="majorBidi"/>
+        </w:rPr>
+        <w:t xml:space="preserve"> </w:t>
+      </w:r>
+      <w:r>
+        <w:rPr>
+          <w:rFonts w:asciiTheme="majorBidi" w:hAnsiTheme="majorBidi" w:cstheme="majorBidi"/>
+        </w:rPr>
+        <w:t xml:space="preserve">error </w:t>
+      </w:r>
+      <w:r>
+        <w:rPr>
+          <w:rFonts w:asciiTheme="majorBidi" w:hAnsiTheme="majorBidi" w:cstheme="majorBidi"/>
+        </w:rPr>
+        <w:t>in some cases</w:t>
+      </w:r>
+      <w:r>
+        <w:rPr>
+          <w:rFonts w:asciiTheme="majorBidi" w:hAnsiTheme="majorBidi" w:cstheme="majorBidi"/>
+        </w:rPr>
+        <w:t xml:space="preserve">), For this reason </w:t>
+      </w:r>
+      <w:r>
+        <w:rPr>
+          <w:rFonts w:asciiTheme="majorBidi" w:hAnsiTheme="majorBidi" w:cstheme="majorBidi"/>
+        </w:rPr>
+        <w:t>the</w:t>
+      </w:r>
+      <w:r>
+        <w:rPr>
+          <w:rFonts w:asciiTheme="majorBidi" w:hAnsiTheme="majorBidi" w:cstheme="majorBidi"/>
+        </w:rPr>
+        <w:t xml:space="preserve"> paper suggest</w:t>
       </w:r>
       <w:r>
         <w:rPr>
@@ -509,13 +701,37 @@
         <w:rPr>
           <w:rFonts w:asciiTheme="majorBidi" w:hAnsiTheme="majorBidi" w:cstheme="majorBidi"/>
         </w:rPr>
-        <w:t xml:space="preserve"> topic for navigating an autonomous robot which is the availability of high-definition maps</w:t>
-      </w:r>
-      <w:r>
-        <w:rPr>
-          <w:rFonts w:asciiTheme="majorBidi" w:hAnsiTheme="majorBidi" w:cstheme="majorBidi"/>
-        </w:rPr>
-        <w:t xml:space="preserve"> known as ADAS maps, which could lead to an accuracy of 10 cm. Although the project did not use SLAM (Simultaneous Localization and Mapping</w:t>
+        <w:t xml:space="preserve"> topic for navigating an autonomous robot which is the </w:t>
+      </w:r>
+      <w:r>
+        <w:rPr>
+          <w:rFonts w:asciiTheme="majorBidi" w:hAnsiTheme="majorBidi" w:cstheme="majorBidi"/>
+        </w:rPr>
+        <w:t>use</w:t>
+      </w:r>
+      <w:r>
+        <w:rPr>
+          <w:rFonts w:asciiTheme="majorBidi" w:hAnsiTheme="majorBidi" w:cstheme="majorBidi"/>
+        </w:rPr>
+        <w:t xml:space="preserve"> of high-definition maps</w:t>
+      </w:r>
+      <w:r>
+        <w:rPr>
+          <w:rFonts w:asciiTheme="majorBidi" w:hAnsiTheme="majorBidi" w:cstheme="majorBidi"/>
+        </w:rPr>
+        <w:t xml:space="preserve"> </w:t>
+      </w:r>
+      <w:r>
+        <w:rPr>
+          <w:rFonts w:asciiTheme="majorBidi" w:hAnsiTheme="majorBidi" w:cstheme="majorBidi"/>
+        </w:rPr>
+        <w:t xml:space="preserve">or simply </w:t>
+      </w:r>
+      <w:r>
+        <w:rPr>
+          <w:rFonts w:asciiTheme="majorBidi" w:hAnsiTheme="majorBidi" w:cstheme="majorBidi"/>
+        </w:rPr>
+        <w:t>ADAS maps, which could lead to an accuracy of 10 cm. Although the project did not use SLAM (Simultaneous Localization and Mapping</w:t>
       </w:r>
       <w:r>
         <w:rPr>
@@ -875,8 +1091,14 @@
       <w:pPr>
         <w:bidi w:val="0"/>
         <w:jc w:val="both"/>
-      </w:pPr>
-      <w:r>
+        <w:rPr>
+          <w:strike/>
+        </w:rPr>
+      </w:pPr>
+      <w:r>
+        <w:rPr>
+          <w:strike/>
+        </w:rPr>
         <w:t>draft (remove it after accepting):</w:t>
       </w:r>
     </w:p>
@@ -893,37 +1115,62 @@
           <w:rFonts w:asciiTheme="majorBidi" w:hAnsiTheme="majorBidi" w:cstheme="majorBidi"/>
           <w:b/>
           <w:bCs/>
-        </w:rPr>
-      </w:pPr>
-      <w:r>
+          <w:strike/>
+        </w:rPr>
+      </w:pPr>
+      <w:r>
+        <w:rPr>
+          <w:strike/>
+        </w:rPr>
         <w:t xml:space="preserve">the </w:t>
       </w:r>
       <w:proofErr w:type="spellStart"/>
       <w:r>
+        <w:rPr>
+          <w:strike/>
+        </w:rPr>
         <w:t>reasearcher</w:t>
       </w:r>
       <w:proofErr w:type="spellEnd"/>
       <w:r>
+        <w:rPr>
+          <w:strike/>
+        </w:rPr>
         <w:t xml:space="preserve"> suggests Further research could be carried out for the optimization of problems related to occupancy grid generation, </w:t>
       </w:r>
       <w:proofErr w:type="spellStart"/>
       <w:r>
+        <w:rPr>
+          <w:strike/>
+        </w:rPr>
         <w:t>nding</w:t>
       </w:r>
       <w:proofErr w:type="spellEnd"/>
       <w:r>
+        <w:rPr>
+          <w:strike/>
+        </w:rPr>
         <w:t xml:space="preserve"> the time to collision, generating energy </w:t>
       </w:r>
       <w:proofErr w:type="spellStart"/>
       <w:r>
+        <w:rPr>
+          <w:strike/>
+        </w:rPr>
         <w:t>ecient</w:t>
       </w:r>
       <w:proofErr w:type="spellEnd"/>
       <w:r>
+        <w:rPr>
+          <w:strike/>
+        </w:rPr>
         <w:t xml:space="preserve"> paths </w:t>
       </w:r>
       <w:proofErr w:type="spellStart"/>
       <w:r>
+        <w:rPr>
+          <w:strike/>
+        </w:rPr>
         <w:t>etc</w:t>
       </w:r>
       <w:proofErr w:type="spellEnd"/>
@@ -932,57 +1179,94 @@
       <w:pPr>
         <w:bidi w:val="0"/>
         <w:jc w:val="both"/>
-      </w:pPr>
-    </w:p>
-    <w:p>
-      <w:pPr>
-        <w:bidi w:val="0"/>
-        <w:jc w:val="both"/>
-        <w:rPr>
-          <w:rFonts w:asciiTheme="majorBidi" w:hAnsiTheme="majorBidi" w:cstheme="majorBidi"/>
-          <w:b/>
-          <w:bCs/>
-        </w:rPr>
-      </w:pPr>
-      <w:r>
+        <w:rPr>
+          <w:strike/>
+        </w:rPr>
+      </w:pPr>
+    </w:p>
+    <w:p>
+      <w:pPr>
+        <w:bidi w:val="0"/>
+        <w:jc w:val="both"/>
+        <w:rPr>
+          <w:rFonts w:asciiTheme="majorBidi" w:hAnsiTheme="majorBidi" w:cstheme="majorBidi"/>
+          <w:b/>
+          <w:bCs/>
+          <w:strike/>
+        </w:rPr>
+      </w:pPr>
+      <w:r>
+        <w:rPr>
+          <w:strike/>
+        </w:rPr>
         <w:t xml:space="preserve">For this project, a </w:t>
       </w:r>
       <w:proofErr w:type="gramStart"/>
       <w:r>
+        <w:rPr>
+          <w:strike/>
+        </w:rPr>
         <w:t>map based</w:t>
       </w:r>
       <w:proofErr w:type="gramEnd"/>
       <w:r>
+        <w:rPr>
+          <w:strike/>
+        </w:rPr>
         <w:t xml:space="preserve"> localization approach is adopted. </w:t>
       </w:r>
       <w:proofErr w:type="gramStart"/>
       <w:r>
+        <w:rPr>
+          <w:strike/>
+        </w:rPr>
         <w:t>Generally</w:t>
       </w:r>
       <w:proofErr w:type="gramEnd"/>
       <w:r>
+        <w:rPr>
+          <w:strike/>
+        </w:rPr>
         <w:t xml:space="preserve"> sensors like a GPS or GNSS are used to estimate the position in the world using the method of trilateration. However, a GPS may have an error from 1 - 10 </w:t>
       </w:r>
       <w:proofErr w:type="spellStart"/>
       <w:r>
+        <w:rPr>
+          <w:strike/>
+        </w:rPr>
         <w:t>metres</w:t>
       </w:r>
       <w:proofErr w:type="spellEnd"/>
       <w:r>
+        <w:rPr>
+          <w:strike/>
+        </w:rPr>
         <w:t xml:space="preserve">. The errors may be attributed to a number of errors </w:t>
       </w:r>
       <w:proofErr w:type="gramStart"/>
       <w:r>
+        <w:rPr>
+          <w:strike/>
+        </w:rPr>
         <w:t>lik</w:t>
       </w:r>
       <w:r>
+        <w:rPr>
+          <w:strike/>
+        </w:rPr>
         <w:t>e</w:t>
       </w:r>
       <w:r>
+        <w:rPr>
+          <w:strike/>
+        </w:rPr>
         <w:t xml:space="preserve">  -</w:t>
       </w:r>
       <w:proofErr w:type="gramEnd"/>
       <w:r>
+        <w:rPr>
+          <w:strike/>
+        </w:rPr>
         <w:t xml:space="preserve">&gt; solved using </w:t>
       </w:r>
     </w:p>
@@ -999,9 +1283,13 @@
           <w:rFonts w:asciiTheme="majorBidi" w:hAnsiTheme="majorBidi" w:cstheme="majorBidi"/>
           <w:b/>
           <w:bCs/>
-        </w:rPr>
-      </w:pPr>
-      <w:r>
+          <w:strike/>
+        </w:rPr>
+      </w:pPr>
+      <w:r>
+        <w:rPr>
+          <w:strike/>
+        </w:rPr>
         <w:t>ROS is used for communication between the various modules.</w:t>
       </w:r>
     </w:p>
@@ -1014,6 +1302,7 @@
           <w:rFonts w:asciiTheme="majorBidi" w:hAnsiTheme="majorBidi" w:cstheme="majorBidi"/>
           <w:b/>
           <w:bCs/>
+          <w:strike/>
         </w:rPr>
       </w:pPr>
     </w:p>
@@ -1102,6 +1391,7 @@
           <w:rFonts w:asciiTheme="majorBidi" w:hAnsiTheme="majorBidi" w:cstheme="majorBidi"/>
           <w:b/>
           <w:bCs/>
+          <w:strike/>
         </w:rPr>
       </w:pPr>
     </w:p>
@@ -1114,6 +1404,7 @@
           <w:rFonts w:asciiTheme="majorBidi" w:hAnsiTheme="majorBidi" w:cstheme="majorBidi"/>
           <w:b/>
           <w:bCs/>
+          <w:strike/>
         </w:rPr>
       </w:pPr>
     </w:p>
@@ -1163,6 +1454,7 @@
           <w:rFonts w:asciiTheme="majorBidi" w:hAnsiTheme="majorBidi" w:cstheme="majorBidi"/>
           <w:b/>
           <w:bCs/>
+          <w:strike/>
         </w:rPr>
       </w:pPr>
     </w:p>
@@ -1342,7 +1634,21 @@
         <w:rPr>
           <w:strike/>
         </w:rPr>
-        <w:t xml:space="preserve">One down side the motors used for this robot has high 300rpm which good but the </w:t>
+        <w:t xml:space="preserve">One </w:t>
+      </w:r>
+      <w:proofErr w:type="gramStart"/>
+      <w:r>
+        <w:rPr>
+          <w:strike/>
+        </w:rPr>
+        <w:t>down side</w:t>
+      </w:r>
+      <w:proofErr w:type="gramEnd"/>
+      <w:r>
+        <w:rPr>
+          <w:strike/>
+        </w:rPr>
+        <w:t xml:space="preserve"> the motors used for this robot has high 300rpm which good but the </w:t>
       </w:r>
       <w:proofErr w:type="spellStart"/>
       <w:r>
@@ -1446,6 +1752,7 @@
           <w:rFonts w:asciiTheme="majorBidi" w:hAnsiTheme="majorBidi" w:cstheme="majorBidi"/>
           <w:b/>
           <w:bCs/>
+          <w:strike/>
         </w:rPr>
       </w:pPr>
       <w:r>
@@ -1480,10 +1787,7 @@
         <w:rPr>
           <w:strike/>
         </w:rPr>
-        <w:t xml:space="preserve"> 10cm</w:t>
-      </w:r>
-      <w:r>
-        <w:t>.</w:t>
+        <w:t xml:space="preserve"> 10cm.</w:t>
       </w:r>
     </w:p>
     <w:p>
@@ -1499,9 +1803,13 @@
           <w:rFonts w:asciiTheme="majorBidi" w:hAnsiTheme="majorBidi" w:cstheme="majorBidi"/>
           <w:b/>
           <w:bCs/>
-        </w:rPr>
-      </w:pPr>
-      <w:r>
+          <w:strike/>
+        </w:rPr>
+      </w:pPr>
+      <w:r>
+        <w:rPr>
+          <w:strike/>
+        </w:rPr>
         <w:t>multiple layers of information about the lanes, which way they travel, road intersections</w:t>
       </w:r>
     </w:p>
@@ -1570,9 +1878,13 @@
           <w:rFonts w:asciiTheme="majorBidi" w:hAnsiTheme="majorBidi" w:cstheme="majorBidi"/>
           <w:b/>
           <w:bCs/>
-        </w:rPr>
-      </w:pPr>
-      <w:r>
+          <w:strike/>
+        </w:rPr>
+      </w:pPr>
+      <w:r>
+        <w:rPr>
+          <w:strike/>
+        </w:rPr>
         <w:lastRenderedPageBreak/>
         <w:t>A map is useless to a robot if it contains no information about its environment</w:t>
       </w:r>
@@ -1590,17 +1902,27 @@
           <w:rFonts w:asciiTheme="majorBidi" w:hAnsiTheme="majorBidi" w:cstheme="majorBidi"/>
           <w:b/>
           <w:bCs/>
-        </w:rPr>
-      </w:pPr>
-      <w:r>
+          <w:strike/>
+        </w:rPr>
+      </w:pPr>
+      <w:r>
+        <w:rPr>
+          <w:strike/>
+        </w:rPr>
         <w:t xml:space="preserve">Mentioned a model of </w:t>
       </w:r>
       <w:proofErr w:type="gramStart"/>
       <w:r>
+        <w:rPr>
+          <w:strike/>
+        </w:rPr>
         <w:t>5  layers</w:t>
       </w:r>
       <w:proofErr w:type="gramEnd"/>
       <w:r>
+        <w:rPr>
+          <w:strike/>
+        </w:rPr>
         <w:t xml:space="preserve"> map</w:t>
       </w:r>
     </w:p>
@@ -1613,6 +1935,7 @@
           <w:rFonts w:asciiTheme="majorBidi" w:hAnsiTheme="majorBidi" w:cstheme="majorBidi"/>
           <w:b/>
           <w:bCs/>
+          <w:strike/>
         </w:rPr>
       </w:pPr>
     </w:p>
@@ -1629,45 +1952,76 @@
           <w:rFonts w:asciiTheme="majorBidi" w:hAnsiTheme="majorBidi" w:cstheme="majorBidi"/>
           <w:b/>
           <w:bCs/>
-        </w:rPr>
-      </w:pPr>
-      <w:r>
+          <w:strike/>
+        </w:rPr>
+      </w:pPr>
+      <w:r>
+        <w:rPr>
+          <w:strike/>
+        </w:rPr>
         <w:t xml:space="preserve">The … mentions that </w:t>
       </w:r>
       <w:proofErr w:type="gramStart"/>
       <w:r>
+        <w:rPr>
+          <w:strike/>
+        </w:rPr>
         <w:t>The</w:t>
       </w:r>
       <w:proofErr w:type="gramEnd"/>
       <w:r>
+        <w:rPr>
+          <w:strike/>
+        </w:rPr>
         <w:t xml:space="preserve"> problem of localization can be approached by two methods [10]: 1. Map based Localization - Map is available prior to the process of localization 2. Simultaneous Localization and Mapping - The pose of a robot and the map of the environment are estimated at the same time. </w:t>
       </w:r>
       <w:proofErr w:type="gramStart"/>
       <w:r>
+        <w:rPr>
+          <w:strike/>
+        </w:rPr>
         <w:t>However</w:t>
       </w:r>
       <w:proofErr w:type="gramEnd"/>
       <w:r>
+        <w:rPr>
+          <w:strike/>
+        </w:rPr>
         <w:t xml:space="preserve"> for their project </w:t>
       </w:r>
       <w:proofErr w:type="spellStart"/>
       <w:r>
+        <w:rPr>
+          <w:strike/>
+        </w:rPr>
         <w:t>theyyy</w:t>
       </w:r>
       <w:proofErr w:type="spellEnd"/>
       <w:r>
+        <w:rPr>
+          <w:strike/>
+        </w:rPr>
         <w:t xml:space="preserve"> used map based localization </w:t>
       </w:r>
       <w:proofErr w:type="spellStart"/>
       <w:r>
+        <w:rPr>
+          <w:strike/>
+        </w:rPr>
         <w:t>appe</w:t>
       </w:r>
       <w:proofErr w:type="spellEnd"/>
       <w:r>
+        <w:rPr>
+          <w:strike/>
+        </w:rPr>
         <w:t>=</w:t>
       </w:r>
       <w:proofErr w:type="spellStart"/>
       <w:r>
+        <w:rPr>
+          <w:strike/>
+        </w:rPr>
         <w:t>roache</w:t>
       </w:r>
       <w:proofErr w:type="spellEnd"/>
@@ -1679,6 +2033,7 @@
           <w:rFonts w:asciiTheme="majorBidi" w:hAnsiTheme="majorBidi" w:cstheme="majorBidi"/>
           <w:b/>
           <w:bCs/>
+          <w:strike/>
         </w:rPr>
       </w:pPr>
     </w:p>
@@ -1691,6 +2046,7 @@
           <w:rFonts w:asciiTheme="majorBidi" w:hAnsiTheme="majorBidi" w:cstheme="majorBidi"/>
           <w:b/>
           <w:bCs/>
+          <w:strike/>
         </w:rPr>
       </w:pPr>
     </w:p>
@@ -1876,17 +2232,27 @@
           <w:rFonts w:asciiTheme="majorBidi" w:hAnsiTheme="majorBidi" w:cstheme="majorBidi"/>
           <w:b/>
           <w:bCs/>
-        </w:rPr>
-      </w:pPr>
-      <w:r>
+          <w:strike/>
+        </w:rPr>
+      </w:pPr>
+      <w:r>
+        <w:rPr>
+          <w:strike/>
+        </w:rPr>
         <w:t xml:space="preserve">Hence, IMU sensor is one of the most important </w:t>
       </w:r>
       <w:proofErr w:type="gramStart"/>
       <w:r>
+        <w:rPr>
+          <w:strike/>
+        </w:rPr>
         <w:t>sensor</w:t>
       </w:r>
       <w:proofErr w:type="gramEnd"/>
       <w:r>
+        <w:rPr>
+          <w:strike/>
+        </w:rPr>
         <w:t xml:space="preserve"> attached on an autonomous robot. An IMU not only gives information about the heading of the robot, but also about the acceleration of the robot which can be fused with other sensors to get an accurate position or velocity estimate.</w:t>
       </w:r>
     </w:p>
@@ -1899,6 +2265,7 @@
           <w:rFonts w:asciiTheme="majorBidi" w:hAnsiTheme="majorBidi" w:cstheme="majorBidi"/>
           <w:b/>
           <w:bCs/>
+          <w:strike/>
         </w:rPr>
       </w:pPr>
     </w:p>
@@ -1915,45 +2282,76 @@
           <w:rFonts w:asciiTheme="majorBidi" w:hAnsiTheme="majorBidi" w:cstheme="majorBidi"/>
           <w:b/>
           <w:bCs/>
-        </w:rPr>
-      </w:pPr>
-      <w:r>
+          <w:strike/>
+        </w:rPr>
+      </w:pPr>
+      <w:r>
+        <w:rPr>
+          <w:strike/>
+        </w:rPr>
         <w:t xml:space="preserve">For path finding this robot used A* algorithm to find the path between two points, although it is not exact in finding the shortest path, but the research…er argues that it is faster than other </w:t>
       </w:r>
       <w:proofErr w:type="spellStart"/>
       <w:r>
+        <w:rPr>
+          <w:strike/>
+        </w:rPr>
         <w:t>algorthims</w:t>
       </w:r>
       <w:proofErr w:type="spellEnd"/>
       <w:r>
+        <w:rPr>
+          <w:strike/>
+        </w:rPr>
         <w:t xml:space="preserve"> to prevent getting stuck also the </w:t>
       </w:r>
       <w:proofErr w:type="spellStart"/>
       <w:r>
+        <w:rPr>
+          <w:strike/>
+        </w:rPr>
         <w:t>reasearcher</w:t>
       </w:r>
       <w:proofErr w:type="spellEnd"/>
       <w:r>
+        <w:rPr>
+          <w:strike/>
+        </w:rPr>
         <w:t xml:space="preserve"> suggests Further research could be carried out for the optimization of problems related to occupancy grid generation, </w:t>
       </w:r>
       <w:proofErr w:type="spellStart"/>
       <w:r>
+        <w:rPr>
+          <w:strike/>
+        </w:rPr>
         <w:t>nding</w:t>
       </w:r>
       <w:proofErr w:type="spellEnd"/>
       <w:r>
+        <w:rPr>
+          <w:strike/>
+        </w:rPr>
         <w:t xml:space="preserve"> the time to collision, generating energy </w:t>
       </w:r>
       <w:proofErr w:type="spellStart"/>
       <w:r>
+        <w:rPr>
+          <w:strike/>
+        </w:rPr>
         <w:t>ecient</w:t>
       </w:r>
       <w:proofErr w:type="spellEnd"/>
       <w:r>
+        <w:rPr>
+          <w:strike/>
+        </w:rPr>
         <w:t xml:space="preserve"> paths </w:t>
       </w:r>
       <w:proofErr w:type="spellStart"/>
       <w:r>
+        <w:rPr>
+          <w:strike/>
+        </w:rPr>
         <w:t>etc</w:t>
       </w:r>
       <w:proofErr w:type="spellEnd"/>

</xml_diff>

<commit_message>
included the resources link
</commit_message>
<xml_diff>
--- a/reports/report-1/muhannad/Literature review and scope.docx
+++ b/reports/report-1/muhannad/Literature review and scope.docx
@@ -629,13 +629,7 @@
         <w:rPr>
           <w:rFonts w:asciiTheme="majorBidi" w:hAnsiTheme="majorBidi" w:cstheme="majorBidi"/>
         </w:rPr>
-        <w:t>10 meters</w:t>
-      </w:r>
-      <w:r>
-        <w:rPr>
-          <w:rFonts w:asciiTheme="majorBidi" w:hAnsiTheme="majorBidi" w:cstheme="majorBidi"/>
-        </w:rPr>
-        <w:t xml:space="preserve"> </w:t>
+        <w:t xml:space="preserve">10 meters </w:t>
       </w:r>
       <w:r>
         <w:rPr>
@@ -814,25 +808,7 @@
           <w:b/>
           <w:bCs/>
         </w:rPr>
-        <w:t xml:space="preserve">Project </w:t>
-      </w:r>
-      <w:proofErr w:type="gramStart"/>
-      <w:r>
-        <w:rPr>
-          <w:rFonts w:asciiTheme="majorBidi" w:hAnsiTheme="majorBidi" w:cstheme="majorBidi"/>
-          <w:b/>
-          <w:bCs/>
-        </w:rPr>
-        <w:t>Scope :</w:t>
-      </w:r>
-      <w:proofErr w:type="gramEnd"/>
-      <w:r>
-        <w:rPr>
-          <w:rFonts w:asciiTheme="majorBidi" w:hAnsiTheme="majorBidi" w:cstheme="majorBidi"/>
-          <w:b/>
-          <w:bCs/>
-        </w:rPr>
-        <w:t xml:space="preserve"> </w:t>
+        <w:t xml:space="preserve">Project Scope : </w:t>
       </w:r>
     </w:p>
     <w:p>
@@ -1091,1450 +1067,28 @@
       <w:pPr>
         <w:bidi w:val="0"/>
         <w:jc w:val="both"/>
-        <w:rPr>
-          <w:strike/>
-        </w:rPr>
-      </w:pPr>
-      <w:r>
-        <w:rPr>
-          <w:strike/>
-        </w:rPr>
-        <w:t>draft (remove it after accepting):</w:t>
+      </w:pPr>
+      <w:r>
+        <w:t xml:space="preserve">Resources : </w:t>
       </w:r>
     </w:p>
     <w:p>
       <w:pPr>
-        <w:pStyle w:val="ListParagraph"/>
-        <w:numPr>
-          <w:ilvl w:val="0"/>
-          <w:numId w:val="1"/>
-        </w:numPr>
         <w:bidi w:val="0"/>
         <w:jc w:val="both"/>
-        <w:rPr>
-          <w:rFonts w:asciiTheme="majorBidi" w:hAnsiTheme="majorBidi" w:cstheme="majorBidi"/>
-          <w:b/>
-          <w:bCs/>
-          <w:strike/>
-        </w:rPr>
-      </w:pPr>
-      <w:r>
-        <w:rPr>
-          <w:strike/>
-        </w:rPr>
-        <w:t xml:space="preserve">the </w:t>
-      </w:r>
-      <w:proofErr w:type="spellStart"/>
-      <w:r>
-        <w:rPr>
-          <w:strike/>
-        </w:rPr>
-        <w:t>reasearcher</w:t>
-      </w:r>
-      <w:proofErr w:type="spellEnd"/>
-      <w:r>
-        <w:rPr>
-          <w:strike/>
-        </w:rPr>
-        <w:t xml:space="preserve"> suggests Further research could be carried out for the optimization of problems related to occupancy grid generation, </w:t>
-      </w:r>
-      <w:proofErr w:type="spellStart"/>
-      <w:r>
-        <w:rPr>
-          <w:strike/>
-        </w:rPr>
-        <w:t>nding</w:t>
-      </w:r>
-      <w:proofErr w:type="spellEnd"/>
-      <w:r>
-        <w:rPr>
-          <w:strike/>
-        </w:rPr>
-        <w:t xml:space="preserve"> the time to collision, generating energy </w:t>
-      </w:r>
-      <w:proofErr w:type="spellStart"/>
-      <w:r>
-        <w:rPr>
-          <w:strike/>
-        </w:rPr>
-        <w:t>ecient</w:t>
-      </w:r>
-      <w:proofErr w:type="spellEnd"/>
-      <w:r>
-        <w:rPr>
-          <w:strike/>
-        </w:rPr>
-        <w:t xml:space="preserve"> paths </w:t>
-      </w:r>
-      <w:proofErr w:type="spellStart"/>
-      <w:r>
-        <w:rPr>
-          <w:strike/>
-        </w:rPr>
-        <w:t>etc</w:t>
-      </w:r>
-      <w:proofErr w:type="spellEnd"/>
-    </w:p>
-    <w:p>
-      <w:pPr>
-        <w:bidi w:val="0"/>
-        <w:jc w:val="both"/>
-        <w:rPr>
-          <w:strike/>
-        </w:rPr>
-      </w:pPr>
-    </w:p>
-    <w:p>
-      <w:pPr>
-        <w:bidi w:val="0"/>
-        <w:jc w:val="both"/>
-        <w:rPr>
-          <w:rFonts w:asciiTheme="majorBidi" w:hAnsiTheme="majorBidi" w:cstheme="majorBidi"/>
-          <w:b/>
-          <w:bCs/>
-          <w:strike/>
-        </w:rPr>
-      </w:pPr>
-      <w:r>
-        <w:rPr>
-          <w:strike/>
-        </w:rPr>
-        <w:t xml:space="preserve">For this project, a </w:t>
-      </w:r>
-      <w:proofErr w:type="gramStart"/>
-      <w:r>
-        <w:rPr>
-          <w:strike/>
-        </w:rPr>
-        <w:t>map based</w:t>
-      </w:r>
-      <w:proofErr w:type="gramEnd"/>
-      <w:r>
-        <w:rPr>
-          <w:strike/>
-        </w:rPr>
-        <w:t xml:space="preserve"> localization approach is adopted. </w:t>
-      </w:r>
-      <w:proofErr w:type="gramStart"/>
-      <w:r>
-        <w:rPr>
-          <w:strike/>
-        </w:rPr>
-        <w:t>Generally</w:t>
-      </w:r>
-      <w:proofErr w:type="gramEnd"/>
-      <w:r>
-        <w:rPr>
-          <w:strike/>
-        </w:rPr>
-        <w:t xml:space="preserve"> sensors like a GPS or GNSS are used to estimate the position in the world using the method of trilateration. However, a GPS may have an error from 1 - 10 </w:t>
-      </w:r>
-      <w:proofErr w:type="spellStart"/>
-      <w:r>
-        <w:rPr>
-          <w:strike/>
-        </w:rPr>
-        <w:t>metres</w:t>
-      </w:r>
-      <w:proofErr w:type="spellEnd"/>
-      <w:r>
-        <w:rPr>
-          <w:strike/>
-        </w:rPr>
-        <w:t xml:space="preserve">. The errors may be attributed to a number of errors </w:t>
-      </w:r>
-      <w:proofErr w:type="gramStart"/>
-      <w:r>
-        <w:rPr>
-          <w:strike/>
-        </w:rPr>
-        <w:t>lik</w:t>
-      </w:r>
-      <w:r>
-        <w:rPr>
-          <w:strike/>
-        </w:rPr>
-        <w:t>e</w:t>
-      </w:r>
-      <w:r>
-        <w:rPr>
-          <w:strike/>
-        </w:rPr>
-        <w:t xml:space="preserve">  -</w:t>
-      </w:r>
-      <w:proofErr w:type="gramEnd"/>
-      <w:r>
-        <w:rPr>
-          <w:strike/>
-        </w:rPr>
-        <w:t xml:space="preserve">&gt; solved using </w:t>
-      </w:r>
-    </w:p>
-    <w:p>
-      <w:pPr>
-        <w:pStyle w:val="ListParagraph"/>
-        <w:numPr>
-          <w:ilvl w:val="0"/>
-          <w:numId w:val="1"/>
-        </w:numPr>
-        <w:bidi w:val="0"/>
-        <w:jc w:val="both"/>
-        <w:rPr>
-          <w:rFonts w:asciiTheme="majorBidi" w:hAnsiTheme="majorBidi" w:cstheme="majorBidi"/>
-          <w:b/>
-          <w:bCs/>
-          <w:strike/>
-        </w:rPr>
-      </w:pPr>
-      <w:r>
-        <w:rPr>
-          <w:strike/>
-        </w:rPr>
-        <w:t>ROS is used for communication between the various modules.</w:t>
-      </w:r>
-    </w:p>
-    <w:p>
-      <w:pPr>
-        <w:pStyle w:val="ListParagraph"/>
-        <w:bidi w:val="0"/>
-        <w:jc w:val="both"/>
-        <w:rPr>
-          <w:rFonts w:asciiTheme="majorBidi" w:hAnsiTheme="majorBidi" w:cstheme="majorBidi"/>
-          <w:b/>
-          <w:bCs/>
-          <w:strike/>
-        </w:rPr>
-      </w:pPr>
-    </w:p>
-    <w:p>
-      <w:pPr>
-        <w:pStyle w:val="ListParagraph"/>
-        <w:numPr>
-          <w:ilvl w:val="0"/>
-          <w:numId w:val="1"/>
-        </w:numPr>
-        <w:bidi w:val="0"/>
-        <w:jc w:val="both"/>
-        <w:rPr>
-          <w:rFonts w:asciiTheme="majorBidi" w:hAnsiTheme="majorBidi" w:cstheme="majorBidi"/>
-          <w:b/>
-          <w:bCs/>
-          <w:strike/>
-        </w:rPr>
-      </w:pPr>
-      <w:r>
-        <w:rPr>
-          <w:strike/>
-        </w:rPr>
-        <w:t>Mainboard (Nvidia Jetson TX1) it has Nvidia Maxwell GPU (256 CUDA cores) enables fast for deep neural networks, it runs global planning algorithm, the local planning algorithm, control algorithm and sensor fusion algorithms</w:t>
-      </w:r>
-    </w:p>
-    <w:p>
-      <w:pPr>
-        <w:bidi w:val="0"/>
-        <w:jc w:val="both"/>
-        <w:rPr>
-          <w:rFonts w:asciiTheme="majorBidi" w:hAnsiTheme="majorBidi" w:cstheme="majorBidi"/>
-          <w:b/>
-          <w:bCs/>
-          <w:strike/>
-        </w:rPr>
-      </w:pPr>
-    </w:p>
-    <w:p>
-      <w:pPr>
-        <w:pStyle w:val="ListParagraph"/>
-        <w:numPr>
-          <w:ilvl w:val="0"/>
-          <w:numId w:val="1"/>
-        </w:numPr>
-        <w:bidi w:val="0"/>
-        <w:jc w:val="both"/>
-        <w:rPr>
-          <w:rFonts w:asciiTheme="majorBidi" w:hAnsiTheme="majorBidi" w:cstheme="majorBidi"/>
-          <w:b/>
-          <w:bCs/>
-          <w:strike/>
-        </w:rPr>
-      </w:pPr>
-      <w:r>
-        <w:rPr>
-          <w:strike/>
-        </w:rPr>
-        <w:t xml:space="preserve">Control board (Arduino Mega): </w:t>
-      </w:r>
-      <w:r>
-        <w:rPr>
-          <w:strike/>
-        </w:rPr>
-        <w:t xml:space="preserve"> lower-level </w:t>
-      </w:r>
-      <w:proofErr w:type="gramStart"/>
-      <w:r>
-        <w:rPr>
-          <w:strike/>
-        </w:rPr>
-        <w:t>control ,</w:t>
-      </w:r>
-      <w:proofErr w:type="gramEnd"/>
-      <w:r>
-        <w:rPr>
-          <w:strike/>
-        </w:rPr>
-        <w:t xml:space="preserve"> controls both the motors (main drive and steering) and handles all the sensors. communicates with the main processor (Nvidia Jetson TX1) through rosserial to get commands for the motors and to publish sensor data.</w:t>
-      </w:r>
-    </w:p>
-    <w:p>
-      <w:pPr>
-        <w:pStyle w:val="ListParagraph"/>
-        <w:rPr>
-          <w:rFonts w:asciiTheme="majorBidi" w:hAnsiTheme="majorBidi" w:cstheme="majorBidi"/>
-          <w:b/>
-          <w:bCs/>
-          <w:strike/>
-        </w:rPr>
-      </w:pPr>
-    </w:p>
-    <w:p>
-      <w:pPr>
-        <w:pStyle w:val="ListParagraph"/>
-        <w:bidi w:val="0"/>
-        <w:jc w:val="both"/>
-        <w:rPr>
-          <w:rFonts w:asciiTheme="majorBidi" w:hAnsiTheme="majorBidi" w:cstheme="majorBidi"/>
-          <w:b/>
-          <w:bCs/>
-          <w:strike/>
-        </w:rPr>
-      </w:pPr>
-    </w:p>
-    <w:p>
-      <w:pPr>
-        <w:pStyle w:val="ListParagraph"/>
-        <w:numPr>
-          <w:ilvl w:val="0"/>
-          <w:numId w:val="1"/>
-        </w:numPr>
-        <w:bidi w:val="0"/>
-        <w:jc w:val="both"/>
-        <w:rPr>
-          <w:rFonts w:asciiTheme="majorBidi" w:hAnsiTheme="majorBidi" w:cstheme="majorBidi"/>
-          <w:b/>
-          <w:bCs/>
-          <w:strike/>
-        </w:rPr>
-      </w:pPr>
-      <w:r>
-        <w:rPr>
-          <w:strike/>
-        </w:rPr>
-        <w:t xml:space="preserve">For </w:t>
-      </w:r>
-      <w:proofErr w:type="spellStart"/>
-      <w:r>
-        <w:rPr>
-          <w:strike/>
-        </w:rPr>
-        <w:t>identfing</w:t>
-      </w:r>
-      <w:proofErr w:type="spellEnd"/>
-      <w:r>
-        <w:rPr>
-          <w:strike/>
-        </w:rPr>
-        <w:t xml:space="preserve"> the obstacles and localization it uses an RGBD camera mounted to get front view image and front 3D depth map </w:t>
-      </w:r>
-    </w:p>
-    <w:p>
-      <w:pPr>
-        <w:pStyle w:val="ListParagraph"/>
-        <w:bidi w:val="0"/>
-        <w:jc w:val="both"/>
-        <w:rPr>
-          <w:rFonts w:asciiTheme="majorBidi" w:hAnsiTheme="majorBidi" w:cstheme="majorBidi"/>
-          <w:b/>
-          <w:bCs/>
-          <w:strike/>
-        </w:rPr>
-      </w:pPr>
-    </w:p>
-    <w:p>
-      <w:pPr>
-        <w:pStyle w:val="ListParagraph"/>
-        <w:numPr>
-          <w:ilvl w:val="0"/>
-          <w:numId w:val="1"/>
-        </w:numPr>
-        <w:bidi w:val="0"/>
-        <w:jc w:val="both"/>
-        <w:rPr>
-          <w:rFonts w:asciiTheme="majorBidi" w:hAnsiTheme="majorBidi" w:cstheme="majorBidi"/>
-          <w:b/>
-          <w:bCs/>
-          <w:strike/>
-        </w:rPr>
-      </w:pPr>
-      <w:proofErr w:type="gramStart"/>
-      <w:r>
-        <w:rPr>
-          <w:strike/>
-        </w:rPr>
-        <w:t>Also</w:t>
-      </w:r>
-      <w:proofErr w:type="gramEnd"/>
-      <w:r>
-        <w:rPr>
-          <w:strike/>
-        </w:rPr>
-        <w:t xml:space="preserve"> YDLIDAR X4: Laser range </w:t>
-      </w:r>
-      <w:proofErr w:type="spellStart"/>
-      <w:r>
-        <w:rPr>
-          <w:strike/>
-        </w:rPr>
-        <w:t>nder</w:t>
-      </w:r>
-      <w:proofErr w:type="spellEnd"/>
-      <w:r>
-        <w:rPr>
-          <w:strike/>
-        </w:rPr>
-        <w:t xml:space="preserve"> which gives a 2D (planar) 360 degrees depth map d for perception and planning. Useful for localization of robot and identifying obstacles.</w:t>
-      </w:r>
-    </w:p>
-    <w:p>
-      <w:pPr>
-        <w:pStyle w:val="ListParagraph"/>
-        <w:numPr>
-          <w:ilvl w:val="0"/>
-          <w:numId w:val="1"/>
-        </w:numPr>
-        <w:bidi w:val="0"/>
-        <w:jc w:val="both"/>
-        <w:rPr>
-          <w:rFonts w:asciiTheme="majorBidi" w:hAnsiTheme="majorBidi" w:cstheme="majorBidi"/>
-          <w:b/>
-          <w:bCs/>
-          <w:strike/>
-        </w:rPr>
-      </w:pPr>
-      <w:r>
-        <w:rPr>
-          <w:strike/>
-        </w:rPr>
-        <w:t xml:space="preserve">It uses </w:t>
-      </w:r>
-      <w:proofErr w:type="gramStart"/>
-      <w:r>
-        <w:rPr>
-          <w:strike/>
-        </w:rPr>
-        <w:t>An</w:t>
-      </w:r>
-      <w:proofErr w:type="gramEnd"/>
-      <w:r>
-        <w:rPr>
-          <w:strike/>
-        </w:rPr>
-        <w:t xml:space="preserve"> inertial measurement unit (IMU). </w:t>
-      </w:r>
-      <w:proofErr w:type="spellStart"/>
-      <w:r>
-        <w:rPr>
-          <w:strike/>
-        </w:rPr>
-        <w:t>SparkFun</w:t>
-      </w:r>
-      <w:proofErr w:type="spellEnd"/>
-      <w:r>
-        <w:rPr>
-          <w:strike/>
-        </w:rPr>
-        <w:t xml:space="preserve"> IMU Breakout MPU9250 with 3-axis accelerometer, 3-axis gyroscope, and a 3-axis magnetometer. Useful for localization of robot.</w:t>
-      </w:r>
-    </w:p>
-    <w:p>
-      <w:pPr>
-        <w:pStyle w:val="ListParagraph"/>
-        <w:numPr>
-          <w:ilvl w:val="0"/>
-          <w:numId w:val="1"/>
-        </w:numPr>
-        <w:bidi w:val="0"/>
-        <w:jc w:val="both"/>
-        <w:rPr>
-          <w:rFonts w:asciiTheme="majorBidi" w:hAnsiTheme="majorBidi" w:cstheme="majorBidi"/>
-          <w:b/>
-          <w:bCs/>
-          <w:strike/>
-        </w:rPr>
-      </w:pPr>
-      <w:r>
-        <w:rPr>
-          <w:strike/>
-        </w:rPr>
-        <w:t xml:space="preserve">For the </w:t>
-      </w:r>
-      <w:proofErr w:type="spellStart"/>
-      <w:r>
-        <w:rPr>
-          <w:strike/>
-        </w:rPr>
-        <w:t>worest</w:t>
-      </w:r>
-      <w:proofErr w:type="spellEnd"/>
-      <w:r>
-        <w:rPr>
-          <w:strike/>
-        </w:rPr>
-        <w:t xml:space="preserve"> case scenario, to avoid collision it uses IR Sensor to be used as the last line of defense against collisions. It has a range of 4-30 cm.</w:t>
-      </w:r>
-    </w:p>
-    <w:p>
-      <w:pPr>
-        <w:pStyle w:val="ListParagraph"/>
-        <w:numPr>
-          <w:ilvl w:val="0"/>
-          <w:numId w:val="1"/>
-        </w:numPr>
-        <w:bidi w:val="0"/>
-        <w:jc w:val="both"/>
-        <w:rPr>
-          <w:rFonts w:asciiTheme="majorBidi" w:hAnsiTheme="majorBidi" w:cstheme="majorBidi"/>
-          <w:b/>
-          <w:bCs/>
-          <w:strike/>
-        </w:rPr>
-      </w:pPr>
-      <w:r>
-        <w:rPr>
-          <w:strike/>
-        </w:rPr>
-        <w:t>It uses GPS Module for global position useful for global planning</w:t>
-      </w:r>
-    </w:p>
-    <w:p>
-      <w:pPr>
-        <w:pStyle w:val="ListParagraph"/>
-        <w:numPr>
-          <w:ilvl w:val="0"/>
-          <w:numId w:val="1"/>
-        </w:numPr>
-        <w:bidi w:val="0"/>
-        <w:jc w:val="both"/>
-        <w:rPr>
-          <w:rFonts w:asciiTheme="majorBidi" w:hAnsiTheme="majorBidi" w:cstheme="majorBidi"/>
-          <w:b/>
-          <w:bCs/>
-          <w:strike/>
-        </w:rPr>
-      </w:pPr>
-      <w:r>
-        <w:rPr>
-          <w:strike/>
-        </w:rPr>
-        <w:t xml:space="preserve">One </w:t>
-      </w:r>
-      <w:proofErr w:type="gramStart"/>
-      <w:r>
-        <w:rPr>
-          <w:strike/>
-        </w:rPr>
-        <w:t>down side</w:t>
-      </w:r>
-      <w:proofErr w:type="gramEnd"/>
-      <w:r>
-        <w:rPr>
-          <w:strike/>
-        </w:rPr>
-        <w:t xml:space="preserve"> the motors used for this robot has high 300rpm which good but the </w:t>
-      </w:r>
-      <w:proofErr w:type="spellStart"/>
-      <w:r>
-        <w:rPr>
-          <w:strike/>
-        </w:rPr>
-        <w:t>tourk</w:t>
-      </w:r>
-      <w:proofErr w:type="spellEnd"/>
-      <w:r>
-        <w:rPr>
-          <w:strike/>
-        </w:rPr>
-        <w:t xml:space="preserve"> is too low thus result a poot payload capacity, as this robot is only </w:t>
-      </w:r>
-      <w:proofErr w:type="spellStart"/>
-      <w:r>
-        <w:rPr>
-          <w:strike/>
-        </w:rPr>
-        <w:t>capbale</w:t>
-      </w:r>
-      <w:proofErr w:type="spellEnd"/>
-      <w:r>
-        <w:rPr>
-          <w:strike/>
-        </w:rPr>
-        <w:t xml:space="preserve"> of 2kg </w:t>
-      </w:r>
-    </w:p>
-    <w:p>
-      <w:pPr>
-        <w:pStyle w:val="ListParagraph"/>
-        <w:numPr>
-          <w:ilvl w:val="0"/>
-          <w:numId w:val="1"/>
-        </w:numPr>
-        <w:bidi w:val="0"/>
-        <w:jc w:val="both"/>
-        <w:rPr>
-          <w:rFonts w:asciiTheme="majorBidi" w:hAnsiTheme="majorBidi" w:cstheme="majorBidi"/>
-          <w:b/>
-          <w:bCs/>
-          <w:strike/>
-        </w:rPr>
-      </w:pPr>
-      <w:r>
-        <w:rPr>
-          <w:strike/>
-        </w:rPr>
-        <w:t>The robot weighs about 5kg and has a payload capacity of 2kg</w:t>
-      </w:r>
-    </w:p>
-    <w:p>
-      <w:pPr>
-        <w:pStyle w:val="ListParagraph"/>
-        <w:numPr>
-          <w:ilvl w:val="0"/>
-          <w:numId w:val="1"/>
-        </w:numPr>
-        <w:bidi w:val="0"/>
-        <w:jc w:val="both"/>
-        <w:rPr>
-          <w:rFonts w:asciiTheme="majorBidi" w:hAnsiTheme="majorBidi" w:cstheme="majorBidi"/>
-          <w:b/>
-          <w:bCs/>
-          <w:strike/>
-        </w:rPr>
-      </w:pPr>
-      <w:r>
-        <w:rPr>
-          <w:strike/>
-        </w:rPr>
-        <w:t>One of the major aspects for the navigation of autonomous robots in outdoor environments is the availability of a specialized high-</w:t>
-      </w:r>
-      <w:proofErr w:type="spellStart"/>
-      <w:r>
-        <w:rPr>
-          <w:strike/>
-        </w:rPr>
-        <w:t>denition</w:t>
-      </w:r>
-      <w:proofErr w:type="spellEnd"/>
-      <w:r>
-        <w:rPr>
-          <w:strike/>
-        </w:rPr>
-        <w:t xml:space="preserve"> (HD) maps</w:t>
-      </w:r>
-    </w:p>
-    <w:p>
-      <w:pPr>
-        <w:pStyle w:val="ListParagraph"/>
-        <w:numPr>
-          <w:ilvl w:val="0"/>
-          <w:numId w:val="1"/>
-        </w:numPr>
-        <w:bidi w:val="0"/>
-        <w:jc w:val="both"/>
-        <w:rPr>
-          <w:rFonts w:asciiTheme="majorBidi" w:hAnsiTheme="majorBidi" w:cstheme="majorBidi"/>
-          <w:b/>
-          <w:bCs/>
-          <w:strike/>
-        </w:rPr>
-      </w:pPr>
-      <w:r>
-        <w:rPr>
-          <w:strike/>
-        </w:rPr>
-        <w:t xml:space="preserve">HD-maps also known as ADAS maps s are generally used for autonomous navigation </w:t>
-      </w:r>
-      <w:proofErr w:type="gramStart"/>
-      <w:r>
-        <w:rPr>
-          <w:strike/>
-        </w:rPr>
-        <w:t>applications ,</w:t>
-      </w:r>
-      <w:proofErr w:type="gramEnd"/>
-      <w:r>
-        <w:rPr>
-          <w:strike/>
-        </w:rPr>
-        <w:t xml:space="preserve"> benefits High accuracy of object(in this case the robot) locations, </w:t>
-      </w:r>
-      <w:proofErr w:type="spellStart"/>
-      <w:r>
-        <w:rPr>
-          <w:strike/>
-        </w:rPr>
-        <w:t>upto</w:t>
-      </w:r>
-      <w:proofErr w:type="spellEnd"/>
-      <w:r>
-        <w:rPr>
-          <w:strike/>
-        </w:rPr>
-        <w:t xml:space="preserve"> 10cm.</w:t>
-      </w:r>
-    </w:p>
-    <w:p>
-      <w:pPr>
-        <w:pStyle w:val="ListParagraph"/>
-        <w:numPr>
-          <w:ilvl w:val="0"/>
-          <w:numId w:val="1"/>
-        </w:numPr>
-        <w:bidi w:val="0"/>
-        <w:jc w:val="both"/>
-        <w:rPr>
-          <w:rFonts w:asciiTheme="majorBidi" w:hAnsiTheme="majorBidi" w:cstheme="majorBidi"/>
-          <w:b/>
-          <w:bCs/>
-          <w:strike/>
-        </w:rPr>
-      </w:pPr>
-      <w:r>
-        <w:rPr>
-          <w:strike/>
-        </w:rPr>
-        <w:t>multiple layers of information about the lanes, which way they travel, road intersections</w:t>
-      </w:r>
-    </w:p>
-    <w:p>
-      <w:pPr>
-        <w:pStyle w:val="ListParagraph"/>
-        <w:numPr>
-          <w:ilvl w:val="0"/>
-          <w:numId w:val="1"/>
-        </w:numPr>
-        <w:bidi w:val="0"/>
-        <w:jc w:val="both"/>
-        <w:rPr>
-          <w:rFonts w:asciiTheme="majorBidi" w:hAnsiTheme="majorBidi" w:cstheme="majorBidi"/>
-          <w:b/>
-          <w:bCs/>
-          <w:strike/>
-        </w:rPr>
-      </w:pPr>
-      <w:r>
-        <w:rPr>
-          <w:strike/>
-        </w:rPr>
-        <w:t>Another way of solving this problem of localization and mapping is through SLAM (Simultaneous Localization and Mapping)</w:t>
-      </w:r>
-    </w:p>
-    <w:p>
-      <w:pPr>
-        <w:pStyle w:val="ListParagraph"/>
-        <w:numPr>
-          <w:ilvl w:val="0"/>
-          <w:numId w:val="1"/>
-        </w:numPr>
-        <w:bidi w:val="0"/>
-        <w:jc w:val="both"/>
-        <w:rPr>
-          <w:rFonts w:asciiTheme="majorBidi" w:hAnsiTheme="majorBidi" w:cstheme="majorBidi"/>
-          <w:b/>
-          <w:bCs/>
-          <w:strike/>
-        </w:rPr>
-      </w:pPr>
-      <w:r>
-        <w:rPr>
-          <w:strike/>
-        </w:rPr>
-        <w:t>The purpose of SLAM is to generate a map and using the information in the map to simultaneously deduce the location of the robot in the map.</w:t>
-      </w:r>
-      <w:r>
-        <w:rPr>
-          <w:strike/>
-        </w:rPr>
-        <w:t xml:space="preserve"> However, the implementation of SLAM is not in the scope of this thesis.</w:t>
-      </w:r>
-    </w:p>
-    <w:p>
-      <w:pPr>
-        <w:pStyle w:val="ListParagraph"/>
-        <w:numPr>
-          <w:ilvl w:val="0"/>
-          <w:numId w:val="1"/>
-        </w:numPr>
-        <w:bidi w:val="0"/>
-        <w:jc w:val="both"/>
-        <w:rPr>
-          <w:rFonts w:asciiTheme="majorBidi" w:hAnsiTheme="majorBidi" w:cstheme="majorBidi"/>
-          <w:b/>
-          <w:bCs/>
-          <w:strike/>
-        </w:rPr>
-      </w:pPr>
-      <w:r>
-        <w:rPr>
-          <w:strike/>
-        </w:rPr>
-        <w:lastRenderedPageBreak/>
-        <w:t>A map is useless to a robot if it contains no information about its environment</w:t>
-      </w:r>
-    </w:p>
-    <w:p>
-      <w:pPr>
-        <w:pStyle w:val="ListParagraph"/>
-        <w:numPr>
-          <w:ilvl w:val="0"/>
-          <w:numId w:val="1"/>
-        </w:numPr>
-        <w:bidi w:val="0"/>
-        <w:jc w:val="both"/>
-        <w:rPr>
-          <w:rFonts w:asciiTheme="majorBidi" w:hAnsiTheme="majorBidi" w:cstheme="majorBidi"/>
-          <w:b/>
-          <w:bCs/>
-          <w:strike/>
-        </w:rPr>
-      </w:pPr>
-      <w:r>
-        <w:rPr>
-          <w:strike/>
-        </w:rPr>
-        <w:t xml:space="preserve">Mentioned a model of </w:t>
-      </w:r>
-      <w:proofErr w:type="gramStart"/>
-      <w:r>
-        <w:rPr>
-          <w:strike/>
-        </w:rPr>
-        <w:t>5  layers</w:t>
-      </w:r>
-      <w:proofErr w:type="gramEnd"/>
-      <w:r>
-        <w:rPr>
-          <w:strike/>
-        </w:rPr>
-        <w:t xml:space="preserve"> map</w:t>
-      </w:r>
-    </w:p>
-    <w:p>
-      <w:pPr>
-        <w:pStyle w:val="ListParagraph"/>
-        <w:bidi w:val="0"/>
-        <w:jc w:val="both"/>
-        <w:rPr>
-          <w:rFonts w:asciiTheme="majorBidi" w:hAnsiTheme="majorBidi" w:cstheme="majorBidi"/>
-          <w:b/>
-          <w:bCs/>
-          <w:strike/>
-        </w:rPr>
-      </w:pPr>
-    </w:p>
-    <w:p>
-      <w:pPr>
-        <w:pStyle w:val="ListParagraph"/>
-        <w:numPr>
-          <w:ilvl w:val="0"/>
-          <w:numId w:val="1"/>
-        </w:numPr>
-        <w:bidi w:val="0"/>
-        <w:jc w:val="both"/>
-        <w:rPr>
-          <w:rFonts w:asciiTheme="majorBidi" w:hAnsiTheme="majorBidi" w:cstheme="majorBidi"/>
-          <w:b/>
-          <w:bCs/>
-          <w:strike/>
-        </w:rPr>
-      </w:pPr>
-      <w:r>
-        <w:rPr>
-          <w:strike/>
-        </w:rPr>
-        <w:t xml:space="preserve">The … mentions that </w:t>
-      </w:r>
-      <w:proofErr w:type="gramStart"/>
-      <w:r>
-        <w:rPr>
-          <w:strike/>
-        </w:rPr>
-        <w:t>The</w:t>
-      </w:r>
-      <w:proofErr w:type="gramEnd"/>
-      <w:r>
-        <w:rPr>
-          <w:strike/>
-        </w:rPr>
-        <w:t xml:space="preserve"> problem of localization can be approached by two methods [10]: 1. Map based Localization - Map is available prior to the process of localization 2. Simultaneous Localization and Mapping - The pose of a robot and the map of the environment are estimated at the same time. </w:t>
-      </w:r>
-      <w:proofErr w:type="gramStart"/>
-      <w:r>
-        <w:rPr>
-          <w:strike/>
-        </w:rPr>
-        <w:t>However</w:t>
-      </w:r>
-      <w:proofErr w:type="gramEnd"/>
-      <w:r>
-        <w:rPr>
-          <w:strike/>
-        </w:rPr>
-        <w:t xml:space="preserve"> for their project </w:t>
-      </w:r>
-      <w:proofErr w:type="spellStart"/>
-      <w:r>
-        <w:rPr>
-          <w:strike/>
-        </w:rPr>
-        <w:t>theyyy</w:t>
-      </w:r>
-      <w:proofErr w:type="spellEnd"/>
-      <w:r>
-        <w:rPr>
-          <w:strike/>
-        </w:rPr>
-        <w:t xml:space="preserve"> used map based localization </w:t>
-      </w:r>
-      <w:proofErr w:type="spellStart"/>
-      <w:r>
-        <w:rPr>
-          <w:strike/>
-        </w:rPr>
-        <w:t>appe</w:t>
-      </w:r>
-      <w:proofErr w:type="spellEnd"/>
-      <w:r>
-        <w:rPr>
-          <w:strike/>
-        </w:rPr>
-        <w:t>=</w:t>
-      </w:r>
-      <w:proofErr w:type="spellStart"/>
-      <w:r>
-        <w:rPr>
-          <w:strike/>
-        </w:rPr>
-        <w:t>roache</w:t>
-      </w:r>
-      <w:proofErr w:type="spellEnd"/>
-    </w:p>
-    <w:p>
-      <w:pPr>
-        <w:pStyle w:val="ListParagraph"/>
-        <w:rPr>
-          <w:rFonts w:asciiTheme="majorBidi" w:hAnsiTheme="majorBidi" w:cstheme="majorBidi"/>
-          <w:b/>
-          <w:bCs/>
-          <w:strike/>
-        </w:rPr>
-      </w:pPr>
-    </w:p>
-    <w:p>
-      <w:pPr>
-        <w:pStyle w:val="ListParagraph"/>
-        <w:bidi w:val="0"/>
-        <w:jc w:val="both"/>
-        <w:rPr>
-          <w:rFonts w:asciiTheme="majorBidi" w:hAnsiTheme="majorBidi" w:cstheme="majorBidi"/>
-          <w:b/>
-          <w:bCs/>
-          <w:strike/>
-        </w:rPr>
-      </w:pPr>
-    </w:p>
-    <w:p>
-      <w:pPr>
-        <w:pStyle w:val="ListParagraph"/>
-        <w:numPr>
-          <w:ilvl w:val="0"/>
-          <w:numId w:val="1"/>
-        </w:numPr>
-        <w:bidi w:val="0"/>
-        <w:jc w:val="both"/>
-        <w:rPr>
-          <w:rFonts w:asciiTheme="majorBidi" w:hAnsiTheme="majorBidi" w:cstheme="majorBidi"/>
-          <w:b/>
-          <w:bCs/>
-          <w:strike/>
-        </w:rPr>
-      </w:pPr>
-      <w:r>
-        <w:rPr>
-          <w:strike/>
-        </w:rPr>
-        <w:t xml:space="preserve">This introduced another problem, as the GPS has </w:t>
-      </w:r>
-      <w:proofErr w:type="spellStart"/>
-      <w:proofErr w:type="gramStart"/>
-      <w:r>
-        <w:rPr>
-          <w:strike/>
-        </w:rPr>
-        <w:t>has</w:t>
-      </w:r>
-      <w:proofErr w:type="spellEnd"/>
-      <w:proofErr w:type="gramEnd"/>
-      <w:r>
-        <w:rPr>
-          <w:strike/>
-        </w:rPr>
-        <w:t xml:space="preserve"> an error of 1 – 10 m, and other sensors used also have errors the </w:t>
-      </w:r>
-      <w:proofErr w:type="spellStart"/>
-      <w:r>
-        <w:rPr>
-          <w:strike/>
-        </w:rPr>
-        <w:t>accumaltive</w:t>
-      </w:r>
-      <w:proofErr w:type="spellEnd"/>
-      <w:r>
-        <w:rPr>
-          <w:strike/>
-        </w:rPr>
-        <w:t xml:space="preserve"> errors the accumulation of these errors could be </w:t>
-      </w:r>
-      <w:proofErr w:type="spellStart"/>
-      <w:r>
-        <w:rPr>
-          <w:strike/>
-        </w:rPr>
-        <w:t>unneglegtible</w:t>
-      </w:r>
-      <w:proofErr w:type="spellEnd"/>
-      <w:r>
-        <w:rPr>
-          <w:strike/>
-        </w:rPr>
-        <w:t xml:space="preserve">, the … suggested the use of probabilistic </w:t>
-      </w:r>
-      <w:proofErr w:type="spellStart"/>
-      <w:r>
-        <w:rPr>
-          <w:strike/>
-        </w:rPr>
-        <w:t>flters</w:t>
-      </w:r>
-      <w:proofErr w:type="spellEnd"/>
-      <w:r>
-        <w:rPr>
-          <w:strike/>
-        </w:rPr>
-        <w:t xml:space="preserve"> for more </w:t>
-      </w:r>
-      <w:proofErr w:type="spellStart"/>
-      <w:r>
-        <w:rPr>
-          <w:strike/>
-        </w:rPr>
-        <w:t>accuracte</w:t>
-      </w:r>
-      <w:proofErr w:type="spellEnd"/>
-      <w:r>
-        <w:rPr>
-          <w:strike/>
-        </w:rPr>
-        <w:t xml:space="preserve"> localization.</w:t>
-      </w:r>
-    </w:p>
-    <w:p>
-      <w:pPr>
-        <w:pStyle w:val="ListParagraph"/>
-        <w:bidi w:val="0"/>
-        <w:jc w:val="both"/>
-        <w:rPr>
-          <w:rFonts w:asciiTheme="majorBidi" w:hAnsiTheme="majorBidi" w:cstheme="majorBidi"/>
-          <w:b/>
-          <w:bCs/>
-          <w:strike/>
-        </w:rPr>
-      </w:pPr>
-    </w:p>
-    <w:p>
-      <w:pPr>
-        <w:pStyle w:val="ListParagraph"/>
-        <w:numPr>
-          <w:ilvl w:val="0"/>
-          <w:numId w:val="1"/>
-        </w:numPr>
-        <w:bidi w:val="0"/>
-        <w:jc w:val="both"/>
-        <w:rPr>
-          <w:rFonts w:asciiTheme="majorBidi" w:hAnsiTheme="majorBidi" w:cstheme="majorBidi"/>
-          <w:b/>
-          <w:bCs/>
-          <w:strike/>
-        </w:rPr>
-      </w:pPr>
-      <w:r>
-        <w:rPr>
-          <w:strike/>
-        </w:rPr>
-        <w:t xml:space="preserve">For the purpose of determining the orientation of the robot, we use an inertial measurement </w:t>
-      </w:r>
-      <w:proofErr w:type="gramStart"/>
-      <w:r>
-        <w:rPr>
-          <w:strike/>
-        </w:rPr>
-        <w:t>unit(</w:t>
-      </w:r>
-      <w:proofErr w:type="gramEnd"/>
-      <w:r>
-        <w:rPr>
-          <w:strike/>
-        </w:rPr>
-        <w:t>IMU). IMU is generally present in most of the robots and even smartphones</w:t>
-      </w:r>
-    </w:p>
-    <w:p>
-      <w:pPr>
-        <w:pStyle w:val="ListParagraph"/>
-        <w:rPr>
-          <w:rFonts w:asciiTheme="majorBidi" w:hAnsiTheme="majorBidi" w:cstheme="majorBidi"/>
-          <w:b/>
-          <w:bCs/>
-          <w:strike/>
-        </w:rPr>
-      </w:pPr>
-    </w:p>
-    <w:p>
-      <w:pPr>
-        <w:pStyle w:val="ListParagraph"/>
-        <w:bidi w:val="0"/>
-        <w:jc w:val="both"/>
-        <w:rPr>
-          <w:rFonts w:asciiTheme="majorBidi" w:hAnsiTheme="majorBidi" w:cstheme="majorBidi"/>
-          <w:b/>
-          <w:bCs/>
-          <w:strike/>
-        </w:rPr>
-      </w:pPr>
-    </w:p>
-    <w:p>
-      <w:pPr>
-        <w:pStyle w:val="ListParagraph"/>
-        <w:numPr>
-          <w:ilvl w:val="0"/>
-          <w:numId w:val="1"/>
-        </w:numPr>
-        <w:bidi w:val="0"/>
-        <w:jc w:val="both"/>
-        <w:rPr>
-          <w:rFonts w:asciiTheme="majorBidi" w:hAnsiTheme="majorBidi" w:cstheme="majorBidi"/>
-          <w:b/>
-          <w:bCs/>
-          <w:strike/>
-        </w:rPr>
-      </w:pPr>
-      <w:r>
-        <w:rPr>
-          <w:strike/>
-        </w:rPr>
-        <w:t xml:space="preserve">Hence, IMU sensor is one of the most important </w:t>
-      </w:r>
-      <w:proofErr w:type="gramStart"/>
-      <w:r>
-        <w:rPr>
-          <w:strike/>
-        </w:rPr>
-        <w:t>sensor</w:t>
-      </w:r>
-      <w:proofErr w:type="gramEnd"/>
-      <w:r>
-        <w:rPr>
-          <w:strike/>
-        </w:rPr>
-        <w:t xml:space="preserve"> attached on an autonomous robot. An IMU not only gives information about the heading of the robot, but also about the acceleration of the robot which can be fused with other sensors to get an accurate position or velocity estimate.</w:t>
-      </w:r>
-    </w:p>
-    <w:p>
-      <w:pPr>
-        <w:pStyle w:val="ListParagraph"/>
-        <w:bidi w:val="0"/>
-        <w:jc w:val="both"/>
-        <w:rPr>
-          <w:rFonts w:asciiTheme="majorBidi" w:hAnsiTheme="majorBidi" w:cstheme="majorBidi"/>
-          <w:b/>
-          <w:bCs/>
-          <w:strike/>
-        </w:rPr>
-      </w:pPr>
-    </w:p>
-    <w:p>
-      <w:pPr>
-        <w:pStyle w:val="ListParagraph"/>
-        <w:numPr>
-          <w:ilvl w:val="0"/>
-          <w:numId w:val="1"/>
-        </w:numPr>
-        <w:bidi w:val="0"/>
-        <w:jc w:val="both"/>
-        <w:rPr>
-          <w:rFonts w:asciiTheme="majorBidi" w:hAnsiTheme="majorBidi" w:cstheme="majorBidi"/>
-          <w:b/>
-          <w:bCs/>
-          <w:strike/>
-        </w:rPr>
-      </w:pPr>
-      <w:r>
-        <w:rPr>
-          <w:strike/>
-        </w:rPr>
-        <w:t xml:space="preserve">For path finding this robot used A* algorithm to find the path between two points, although it is not exact in finding the shortest path, but the research…er argues that it is faster than other </w:t>
-      </w:r>
-      <w:proofErr w:type="spellStart"/>
-      <w:r>
-        <w:rPr>
-          <w:strike/>
-        </w:rPr>
-        <w:t>algorthims</w:t>
-      </w:r>
-      <w:proofErr w:type="spellEnd"/>
-      <w:r>
-        <w:rPr>
-          <w:strike/>
-        </w:rPr>
-        <w:t xml:space="preserve"> to prevent getting stuck also the </w:t>
-      </w:r>
-      <w:proofErr w:type="spellStart"/>
-      <w:r>
-        <w:rPr>
-          <w:strike/>
-        </w:rPr>
-        <w:t>reasearcher</w:t>
-      </w:r>
-      <w:proofErr w:type="spellEnd"/>
-      <w:r>
-        <w:rPr>
-          <w:strike/>
-        </w:rPr>
-        <w:t xml:space="preserve"> suggests Further research could be carried out for the optimization of problems related to occupancy grid generation, </w:t>
-      </w:r>
-      <w:proofErr w:type="spellStart"/>
-      <w:r>
-        <w:rPr>
-          <w:strike/>
-        </w:rPr>
-        <w:t>nding</w:t>
-      </w:r>
-      <w:proofErr w:type="spellEnd"/>
-      <w:r>
-        <w:rPr>
-          <w:strike/>
-        </w:rPr>
-        <w:t xml:space="preserve"> the time to collision, generating energy </w:t>
-      </w:r>
-      <w:proofErr w:type="spellStart"/>
-      <w:r>
-        <w:rPr>
-          <w:strike/>
-        </w:rPr>
-        <w:t>ecient</w:t>
-      </w:r>
-      <w:proofErr w:type="spellEnd"/>
-      <w:r>
-        <w:rPr>
-          <w:strike/>
-        </w:rPr>
-        <w:t xml:space="preserve"> paths </w:t>
-      </w:r>
-      <w:proofErr w:type="spellStart"/>
-      <w:r>
-        <w:rPr>
-          <w:strike/>
-        </w:rPr>
-        <w:t>etc</w:t>
-      </w:r>
-      <w:proofErr w:type="spellEnd"/>
-    </w:p>
-    <w:p>
-      <w:pPr>
-        <w:bidi w:val="0"/>
-        <w:jc w:val="both"/>
-        <w:rPr>
-          <w:rFonts w:asciiTheme="majorBidi" w:hAnsiTheme="majorBidi" w:cstheme="majorBidi"/>
-          <w:b/>
-          <w:bCs/>
-        </w:rPr>
-      </w:pPr>
-    </w:p>
-    <w:p>
-      <w:pPr>
-        <w:bidi w:val="0"/>
-        <w:jc w:val="both"/>
-        <w:rPr>
-          <w:rFonts w:asciiTheme="majorBidi" w:hAnsiTheme="majorBidi" w:cstheme="majorBidi"/>
-          <w:b/>
-          <w:bCs/>
-        </w:rPr>
-      </w:pPr>
-    </w:p>
-    <w:p>
-      <w:pPr>
-        <w:bidi w:val="0"/>
-        <w:jc w:val="both"/>
-        <w:rPr>
-          <w:rFonts w:asciiTheme="majorBidi" w:hAnsiTheme="majorBidi" w:cstheme="majorBidi"/>
-          <w:b/>
-          <w:bCs/>
-        </w:rPr>
-      </w:pPr>
-    </w:p>
-    <w:p>
-      <w:pPr>
-        <w:bidi w:val="0"/>
-        <w:jc w:val="both"/>
-        <w:rPr>
-          <w:rFonts w:asciiTheme="majorBidi" w:hAnsiTheme="majorBidi" w:cstheme="majorBidi"/>
-          <w:b/>
-          <w:bCs/>
-        </w:rPr>
-      </w:pPr>
-    </w:p>
-    <w:p>
-      <w:pPr>
-        <w:bidi w:val="0"/>
-        <w:jc w:val="both"/>
-        <w:rPr>
-          <w:rFonts w:asciiTheme="majorBidi" w:hAnsiTheme="majorBidi" w:cstheme="majorBidi"/>
-          <w:b/>
-          <w:bCs/>
-        </w:rPr>
-      </w:pPr>
-    </w:p>
-    <w:p>
-      <w:pPr>
-        <w:bidi w:val="0"/>
-        <w:jc w:val="both"/>
-        <w:rPr>
-          <w:rFonts w:asciiTheme="majorBidi" w:hAnsiTheme="majorBidi" w:cstheme="majorBidi"/>
-          <w:b/>
-          <w:bCs/>
-        </w:rPr>
-      </w:pPr>
-    </w:p>
-    <w:p>
-      <w:pPr>
-        <w:bidi w:val="0"/>
-        <w:jc w:val="both"/>
-        <w:rPr>
-          <w:rFonts w:asciiTheme="majorBidi" w:hAnsiTheme="majorBidi" w:cstheme="majorBidi"/>
-          <w:b/>
-          <w:bCs/>
-        </w:rPr>
-      </w:pPr>
-    </w:p>
-    <w:p>
-      <w:pPr>
-        <w:bidi w:val="0"/>
-        <w:jc w:val="both"/>
-        <w:rPr>
-          <w:rFonts w:asciiTheme="majorBidi" w:hAnsiTheme="majorBidi" w:cstheme="majorBidi"/>
-          <w:b/>
-          <w:bCs/>
-        </w:rPr>
-      </w:pPr>
-    </w:p>
-    <w:p>
-      <w:pPr>
-        <w:bidi w:val="0"/>
-        <w:jc w:val="both"/>
-        <w:rPr>
-          <w:rFonts w:asciiTheme="majorBidi" w:hAnsiTheme="majorBidi" w:cstheme="majorBidi"/>
-          <w:b/>
-          <w:bCs/>
-        </w:rPr>
-      </w:pPr>
-    </w:p>
-    <w:p>
-      <w:pPr>
-        <w:spacing w:after="60"/>
-        <w:jc w:val="right"/>
-        <w:rPr>
-          <w:rFonts w:asciiTheme="majorBidi" w:hAnsiTheme="majorBidi" w:cstheme="majorBidi"/>
-          <w:b/>
-          <w:bCs/>
-        </w:rPr>
-      </w:pPr>
-      <w:bookmarkStart w:id="0" w:name="_Toc53922463"/>
-      <w:r>
-        <w:rPr>
-          <w:rStyle w:val="Heading2Char"/>
-        </w:rPr>
-        <w:t>Research 1: SSD Real-Time Illegal Parking Detection Based on Contextual Information Transmission</w:t>
-      </w:r>
-      <w:bookmarkEnd w:id="0"/>
-      <w:r>
-        <w:rPr>
-          <w:rFonts w:asciiTheme="majorBidi" w:hAnsiTheme="majorBidi" w:cstheme="majorBidi"/>
-          <w:b/>
-          <w:bCs/>
-        </w:rPr>
-        <w:t xml:space="preserve"> </w:t>
-      </w:r>
-      <w:sdt>
-        <w:sdtPr>
-          <w:rPr>
-            <w:rFonts w:asciiTheme="majorBidi" w:hAnsiTheme="majorBidi" w:cstheme="majorBidi"/>
-            <w:b/>
-            <w:bCs/>
-            <w:rtl/>
-          </w:rPr>
-          <w:id w:val="-483774906"/>
-          <w:citation/>
-        </w:sdtPr>
-        <w:sdtEndPr/>
-        <w:sdtContent>
-          <w:r>
-            <w:rPr>
-              <w:rFonts w:asciiTheme="majorBidi" w:hAnsiTheme="majorBidi" w:cstheme="majorBidi"/>
-              <w:b/>
-              <w:bCs/>
-            </w:rPr>
-            <w:fldChar w:fldCharType="begin"/>
-          </w:r>
-          <w:r>
-            <w:rPr>
-              <w:rFonts w:asciiTheme="majorBidi" w:hAnsiTheme="majorBidi" w:cstheme="majorBidi"/>
-              <w:b/>
-              <w:bCs/>
-            </w:rPr>
-            <w:instrText xml:space="preserve"> CITATION Hua20 \l 2057 </w:instrText>
-          </w:r>
-          <w:r>
-            <w:rPr>
-              <w:rFonts w:asciiTheme="majorBidi" w:hAnsiTheme="majorBidi" w:cstheme="majorBidi"/>
-              <w:b/>
-              <w:bCs/>
-            </w:rPr>
-            <w:fldChar w:fldCharType="separate"/>
-          </w:r>
-          <w:r>
-            <w:rPr>
-              <w:rFonts w:asciiTheme="majorBidi" w:hAnsiTheme="majorBidi" w:cstheme="majorBidi"/>
-              <w:noProof/>
-            </w:rPr>
-            <w:t>[3]</w:t>
-          </w:r>
-          <w:r>
-            <w:rPr>
-              <w:rFonts w:asciiTheme="majorBidi" w:hAnsiTheme="majorBidi" w:cstheme="majorBidi"/>
-              <w:b/>
-              <w:bCs/>
-            </w:rPr>
-            <w:fldChar w:fldCharType="end"/>
-          </w:r>
-        </w:sdtContent>
-      </w:sdt>
+      </w:pPr>
+      <w:r>
+        <w:t xml:space="preserve">This pdf </w:t>
+      </w:r>
+      <w:r>
+        <w:sym w:font="Wingdings" w:char="F0E0"/>
+      </w:r>
+      <w:r>
+        <w:t xml:space="preserve">    </w:t>
+      </w:r>
+      <w:r>
+        <w:t>https://arxiv.org/pdf/2103.09229.pdf</w:t>
+      </w:r>
     </w:p>
     <w:p>
       <w:pPr>
@@ -2547,26 +1101,6 @@
           <w:szCs w:val="32"/>
         </w:rPr>
       </w:pPr>
-      <w:r>
-        <w:rPr>
-          <w:rFonts w:asciiTheme="majorBidi" w:hAnsiTheme="majorBidi" w:cstheme="majorBidi"/>
-        </w:rPr>
-        <w:t xml:space="preserve">Xiangtan University from China published another paper on detecting illegally parked vehicles. It uses improved Single shot </w:t>
-      </w:r>
-      <w:proofErr w:type="spellStart"/>
-      <w:r>
-        <w:rPr>
-          <w:rFonts w:asciiTheme="majorBidi" w:hAnsiTheme="majorBidi" w:cstheme="majorBidi"/>
-        </w:rPr>
-        <w:t>multibox</w:t>
-      </w:r>
-      <w:proofErr w:type="spellEnd"/>
-      <w:r>
-        <w:rPr>
-          <w:rFonts w:asciiTheme="majorBidi" w:hAnsiTheme="majorBidi" w:cstheme="majorBidi"/>
-        </w:rPr>
-        <w:t xml:space="preserve"> detector (SSD) based on deep learning. Additionally, it uses Spatial transformation networks (STNs) to produce contextual information transmission to boost the performance. The process starts with status analysis to bound the vehicles inside boxes, then the distance between two</w:t>
-      </w:r>
     </w:p>
     <w:sectPr>
       <w:pgSz w:w="11906" w:h="16838"/>

</xml_diff>